<commit_message>
minor update to syllabus - penultimate version?
</commit_message>
<xml_diff>
--- a/BIFX 553 Syllabus.docx
+++ b/BIFX 553 Syllabus.docx
@@ -108,15 +108,18 @@
     <w:p>
       <w:pPr>
         <w:spacing w:after="0" w:line="240" w:lineRule="auto"/>
-        <w:rPr>
-          <w:b/>
-        </w:rPr>
       </w:pPr>
       <w:r>
         <w:rPr>
           <w:b/>
         </w:rPr>
         <w:t xml:space="preserve">Instructor: </w:t>
+      </w:r>
+      <w:r>
+        <w:rPr>
+          <w:b/>
+        </w:rPr>
+        <w:tab/>
       </w:r>
       <w:r>
         <w:t>Randall Johnson, PhD</w:t>
@@ -125,23 +128,70 @@
     <w:p>
       <w:pPr>
         <w:spacing w:after="0" w:line="240" w:lineRule="auto"/>
-        <w:rPr>
-          <w:b/>
-        </w:rPr>
-      </w:pPr>
+      </w:pPr>
+      <w:r>
+        <w:tab/>
+      </w:r>
+      <w:r>
+        <w:tab/>
+      </w:r>
+      <w:hyperlink r:id="rId5" w:history="1">
+        <w:r>
+          <w:rPr>
+            <w:rStyle w:val="Hyperlink"/>
+          </w:rPr>
+          <w:t>johnson@hood.edu</w:t>
+        </w:r>
+      </w:hyperlink>
     </w:p>
     <w:p>
       <w:pPr>
         <w:spacing w:after="0" w:line="240" w:lineRule="auto"/>
-        <w:rPr>
-          <w:b/>
-        </w:rPr>
-      </w:pPr>
+      </w:pPr>
+      <w:r>
+        <w:tab/>
+      </w:r>
+      <w:r>
+        <w:tab/>
+        <w:t>(240) 529-7363</w:t>
+      </w:r>
     </w:p>
     <w:p>
       <w:pPr>
         <w:spacing w:after="0" w:line="240" w:lineRule="auto"/>
         <w:rPr>
+          <w:b/>
+        </w:rPr>
+      </w:pPr>
+      <w:r>
+        <w:tab/>
+      </w:r>
+      <w:r>
+        <w:tab/>
+        <w:t xml:space="preserve">Office: </w:t>
+      </w:r>
+      <w:r>
+        <w:t xml:space="preserve">HT 159, </w:t>
+      </w:r>
+      <w:r>
+        <w:t xml:space="preserve">Thurs </w:t>
+      </w:r>
+      <w:r>
+        <w:t>8 – 9 PM</w:t>
+      </w:r>
+    </w:p>
+    <w:p>
+      <w:pPr>
+        <w:spacing w:after="0" w:line="240" w:lineRule="auto"/>
+        <w:rPr>
+          <w:b/>
+        </w:rPr>
+      </w:pPr>
+    </w:p>
+    <w:p>
+      <w:pPr>
+        <w:spacing w:after="0" w:line="240" w:lineRule="auto"/>
+        <w:rPr>
           <w:rFonts w:eastAsia="Times New Roman" w:cs="Times New Roman"/>
           <w:color w:val="000000"/>
         </w:rPr>
@@ -262,78 +312,99 @@
     <w:p>
       <w:pPr>
         <w:spacing w:after="0" w:line="240" w:lineRule="auto"/>
+      </w:pPr>
+      <w:r>
+        <w:rPr>
+          <w:b/>
+        </w:rPr>
+        <w:t>Prerequisite:</w:t>
+      </w:r>
+      <w:r>
+        <w:t xml:space="preserve"> </w:t>
+      </w:r>
+      <w:r>
+        <w:t>BIFX 552 –</w:t>
+      </w:r>
+      <w:r>
+        <w:t xml:space="preserve"> </w:t>
+      </w:r>
+      <w:r>
+        <w:t>Bioinformatics</w:t>
+      </w:r>
+      <w:r>
+        <w:t xml:space="preserve"> Applications</w:t>
+      </w:r>
+      <w:r>
+        <w:t xml:space="preserve"> I</w:t>
+      </w:r>
+    </w:p>
+    <w:p>
+      <w:pPr>
+        <w:spacing w:after="0" w:line="240" w:lineRule="auto"/>
+        <w:rPr>
+          <w:b/>
+        </w:rPr>
+      </w:pPr>
+    </w:p>
+    <w:p>
+      <w:pPr>
+        <w:spacing w:after="0" w:line="240" w:lineRule="auto"/>
+      </w:pPr>
+      <w:r>
+        <w:rPr>
+          <w:b/>
+        </w:rPr>
+        <w:t xml:space="preserve">Required </w:t>
+      </w:r>
+      <w:r>
+        <w:rPr>
+          <w:b/>
+        </w:rPr>
+        <w:t>Textbook</w:t>
+      </w:r>
+      <w:r>
+        <w:rPr>
+          <w:b/>
+        </w:rPr>
+        <w:t>(s)</w:t>
+      </w:r>
+      <w:r>
+        <w:rPr>
+          <w:b/>
+        </w:rPr>
+        <w:t>:</w:t>
+      </w:r>
+      <w:r>
+        <w:t xml:space="preserve"> </w:t>
+      </w:r>
+      <w:r>
+        <w:t xml:space="preserve"> </w:t>
+      </w:r>
+      <w:r>
+        <w:t>There is no required text for this course, but suggested readings will be given for students desiring to expand upon what is taught.</w:t>
+      </w:r>
+      <w:r>
         <w:rPr>
           <w:rFonts w:eastAsia="Times New Roman" w:cs="Times New Roman"/>
           <w:color w:val="000000"/>
         </w:rPr>
-      </w:pPr>
+        <w:t xml:space="preserve"> </w:t>
+      </w:r>
     </w:p>
     <w:p>
       <w:pPr>
         <w:spacing w:after="0" w:line="240" w:lineRule="auto"/>
       </w:pPr>
-      <w:r>
-        <w:rPr>
-          <w:b/>
-        </w:rPr>
-        <w:t>Prerequisite:</w:t>
-      </w:r>
-      <w:r>
-        <w:t xml:space="preserve"> </w:t>
-      </w:r>
-      <w:r>
-        <w:t>BIFX 552 –</w:t>
-      </w:r>
-      <w:r>
-        <w:t xml:space="preserve"> </w:t>
-      </w:r>
-      <w:r>
-        <w:t>Bioinformatics</w:t>
-      </w:r>
-      <w:r>
-        <w:t xml:space="preserve"> Applications</w:t>
-      </w:r>
-      <w:r>
-        <w:t xml:space="preserve"> I</w:t>
-      </w:r>
     </w:p>
     <w:p>
       <w:pPr>
         <w:spacing w:after="0" w:line="240" w:lineRule="auto"/>
-        <w:rPr>
-          <w:b/>
-        </w:rPr>
-      </w:pPr>
-    </w:p>
-    <w:p>
-      <w:pPr>
-        <w:spacing w:after="0" w:line="240" w:lineRule="auto"/>
-        <w:rPr>
-          <w:b/>
-        </w:rPr>
-      </w:pPr>
-    </w:p>
-    <w:p>
-      <w:pPr>
-        <w:spacing w:after="0" w:line="240" w:lineRule="auto"/>
-      </w:pPr>
-      <w:r>
-        <w:rPr>
-          <w:b/>
-        </w:rPr>
-        <w:t xml:space="preserve">Required </w:t>
-      </w:r>
-      <w:r>
-        <w:rPr>
-          <w:b/>
-        </w:rPr>
-        <w:t>Textbook</w:t>
-      </w:r>
-      <w:r>
-        <w:rPr>
-          <w:b/>
-        </w:rPr>
-        <w:t>(s)</w:t>
+      </w:pPr>
+      <w:r>
+        <w:rPr>
+          <w:b/>
+        </w:rPr>
+        <w:t>Objectives</w:t>
       </w:r>
       <w:r>
         <w:rPr>
@@ -345,18 +416,36 @@
         <w:t xml:space="preserve"> </w:t>
       </w:r>
       <w:r>
-        <w:t xml:space="preserve"> </w:t>
-      </w:r>
-      <w:r>
-        <w:t>There is no required text for this course, but suggested readings will be given for students desiring to expand upon what is taught.</w:t>
-      </w:r>
-      <w:r>
-        <w:t xml:space="preserve"> See course re</w:t>
-      </w:r>
-      <w:r>
-        <w:t xml:space="preserve">pository for more details: </w:t>
-      </w:r>
-      <w:hyperlink r:id="rId5" w:history="1">
+        <w:t>BIFX 552 is meant to give students a solid foundation in statistical reasoning</w:t>
+      </w:r>
+      <w:r>
+        <w:t xml:space="preserve"> within the </w:t>
+      </w:r>
+      <w:r>
+        <w:t>field of bioinformatics</w:t>
+      </w:r>
+      <w:r>
+        <w:t>. In BIFX 553, s</w:t>
+      </w:r>
+      <w:r>
+        <w:t xml:space="preserve">tudents will </w:t>
+      </w:r>
+      <w:r>
+        <w:t>expand their knowledge of</w:t>
+      </w:r>
+      <w:r>
+        <w:t xml:space="preserve"> statistical concepts to the analysis of primary data </w:t>
+      </w:r>
+      <w:r>
+        <w:t xml:space="preserve">using </w:t>
+      </w:r>
+      <w:r>
+        <w:t xml:space="preserve">intermediate to advanced </w:t>
+      </w:r>
+      <w:r>
+        <w:t xml:space="preserve">programming skills. Tools for working as teams will also be explored, primarily through the use of the course git repository (see </w:t>
+      </w:r>
+      <w:hyperlink r:id="rId6" w:history="1">
         <w:r>
           <w:rPr>
             <w:rStyle w:val="Hyperlink"/>
@@ -365,83 +454,8 @@
         </w:r>
       </w:hyperlink>
       <w:r>
-        <w:t>.</w:t>
-      </w:r>
-      <w:r>
-        <w:rPr>
-          <w:rFonts w:eastAsia="Times New Roman" w:cs="Times New Roman"/>
-          <w:color w:val="000000"/>
-        </w:rPr>
-        <w:t xml:space="preserve"> </w:t>
-      </w:r>
-    </w:p>
-    <w:p>
-      <w:pPr>
-        <w:spacing w:after="0" w:line="240" w:lineRule="auto"/>
-      </w:pPr>
-    </w:p>
-    <w:p>
-      <w:pPr>
-        <w:spacing w:after="0" w:line="240" w:lineRule="auto"/>
-      </w:pPr>
-    </w:p>
-    <w:p>
-      <w:pPr>
-        <w:spacing w:after="0" w:line="240" w:lineRule="auto"/>
-      </w:pPr>
-      <w:r>
-        <w:rPr>
-          <w:b/>
-        </w:rPr>
-        <w:t>Objectives</w:t>
-      </w:r>
-      <w:r>
-        <w:rPr>
-          <w:b/>
-        </w:rPr>
-        <w:t>:</w:t>
-      </w:r>
-      <w:r>
-        <w:t xml:space="preserve"> </w:t>
-      </w:r>
-      <w:r>
-        <w:t>BIFX 552 is meant to give students a solid foundation in statistical reasoning</w:t>
-      </w:r>
-      <w:r>
-        <w:t xml:space="preserve"> within the </w:t>
-      </w:r>
-      <w:r>
-        <w:t>field of bioinformatics</w:t>
-      </w:r>
-      <w:r>
-        <w:t>. In BIFX 553, s</w:t>
-      </w:r>
-      <w:r>
-        <w:t xml:space="preserve">tudents will </w:t>
-      </w:r>
-      <w:r>
-        <w:t>expand their knowledge of</w:t>
-      </w:r>
-      <w:r>
-        <w:t xml:space="preserve"> statistical concepts to the analysis of primary data </w:t>
-      </w:r>
-      <w:r>
-        <w:t xml:space="preserve">using </w:t>
-      </w:r>
-      <w:r>
-        <w:t xml:space="preserve">intermediate to advanced </w:t>
-      </w:r>
-      <w:r>
-        <w:t>programming skills.</w:t>
-      </w:r>
-    </w:p>
-    <w:p>
-      <w:pPr>
-        <w:spacing w:after="0" w:line="240" w:lineRule="auto"/>
-        <w:rPr>
-          <w:b/>
-        </w:rPr>
-      </w:pPr>
+        <w:t>).</w:t>
+      </w:r>
     </w:p>
     <w:p>
       <w:pPr>
@@ -609,68 +623,119 @@
     <w:p>
       <w:pPr>
         <w:spacing w:after="0" w:line="240" w:lineRule="auto"/>
-        <w:rPr>
-          <w:b/>
-        </w:rPr>
-      </w:pPr>
+      </w:pPr>
+      <w:r>
+        <w:rPr>
+          <w:b/>
+        </w:rPr>
+        <w:t xml:space="preserve">Homework: </w:t>
+      </w:r>
+      <w:r>
+        <w:t>Assignments will be given each week</w:t>
+      </w:r>
+      <w:r>
+        <w:t xml:space="preserve"> and will be due by </w:t>
+      </w:r>
+      <w:r>
+        <w:t xml:space="preserve">the following </w:t>
+      </w:r>
+      <w:r>
+        <w:t>Wednesday at 7 PM.</w:t>
+      </w:r>
     </w:p>
     <w:p>
       <w:pPr>
         <w:spacing w:after="0" w:line="240" w:lineRule="auto"/>
-      </w:pPr>
-      <w:r>
-        <w:rPr>
-          <w:b/>
-        </w:rPr>
-        <w:t>Grading:</w:t>
-      </w:r>
-      <w:r>
-        <w:t xml:space="preserve"> </w:t>
-      </w:r>
-      <w:r>
-        <w:t xml:space="preserve">Grades will </w:t>
-      </w:r>
-      <w:r>
-        <w:t>be based on</w:t>
-      </w:r>
-      <w:r>
-        <w:tab/>
-      </w:r>
-      <w:r>
-        <w:tab/>
-      </w:r>
-      <w:r>
-        <w:tab/>
-      </w:r>
+        <w:rPr>
+          <w:b/>
+        </w:rPr>
+      </w:pPr>
     </w:p>
     <w:p>
       <w:pPr>
         <w:spacing w:after="0" w:line="240" w:lineRule="auto"/>
-        <w:ind w:left="720"/>
-      </w:pPr>
-      <w:r>
-        <w:t xml:space="preserve">Homework </w:t>
-      </w:r>
-      <w:r>
-        <w:t>&amp; in-class work</w:t>
-      </w:r>
-      <w:r>
-        <w:tab/>
-      </w:r>
-      <w:r>
-        <w:t>3</w:t>
-      </w:r>
-      <w:r>
-        <w:t>0%</w:t>
+      </w:pPr>
+      <w:r>
+        <w:rPr>
+          <w:b/>
+        </w:rPr>
+        <w:t>Projects</w:t>
+      </w:r>
+      <w:r>
+        <w:rPr>
+          <w:b/>
+        </w:rPr>
+        <w:t xml:space="preserve">: </w:t>
+      </w:r>
+      <w:r>
+        <w:t>T</w:t>
+      </w:r>
+      <w:r>
+        <w:t>wo t</w:t>
+      </w:r>
+      <w:r>
+        <w:t>e</w:t>
+      </w:r>
+      <w:r>
+        <w:t>am project</w:t>
+      </w:r>
+      <w:r>
+        <w:t>s</w:t>
+      </w:r>
+      <w:r>
+        <w:t xml:space="preserve"> will</w:t>
+      </w:r>
+      <w:r>
+        <w:t xml:space="preserve"> </w:t>
+      </w:r>
+      <w:r>
+        <w:t>take place during the course</w:t>
+      </w:r>
+      <w:r>
+        <w:t>. Teams should not include more than 4 people</w:t>
+      </w:r>
+      <w:r>
+        <w:t>, and new teams will be established for each project</w:t>
+      </w:r>
+      <w:r>
+        <w:t>.</w:t>
       </w:r>
     </w:p>
     <w:p>
       <w:pPr>
         <w:spacing w:after="0" w:line="240" w:lineRule="auto"/>
+        <w:rPr>
+          <w:b/>
+        </w:rPr>
+      </w:pPr>
+    </w:p>
+    <w:p>
+      <w:pPr>
+        <w:spacing w:after="0" w:line="240" w:lineRule="auto"/>
+      </w:pPr>
+      <w:r>
+        <w:rPr>
+          <w:b/>
+        </w:rPr>
+        <w:t>Grading:</w:t>
+      </w:r>
+      <w:r>
+        <w:tab/>
+      </w:r>
+      <w:r>
+        <w:tab/>
+      </w:r>
+      <w:r>
+        <w:tab/>
+      </w:r>
+    </w:p>
+    <w:p>
+      <w:pPr>
+        <w:spacing w:after="0" w:line="240" w:lineRule="auto"/>
         <w:ind w:left="720"/>
       </w:pPr>
       <w:r>
-        <w:t>Peer Review</w:t>
+        <w:t>Homework</w:t>
       </w:r>
       <w:r>
         <w:tab/>
@@ -680,16 +745,35 @@
       </w:r>
       <w:r>
         <w:tab/>
-        <w:t>20%</w:t>
+      </w:r>
+      <w:r>
+        <w:t>50</w:t>
+      </w:r>
+      <w:r>
+        <w:t>%</w:t>
+      </w:r>
+    </w:p>
+    <w:p>
+      <w:pPr>
+        <w:spacing w:after="0" w:line="240" w:lineRule="auto"/>
+        <w:ind w:left="720"/>
+      </w:pPr>
+      <w:r>
+        <w:t>Project I</w:t>
+      </w:r>
+      <w:r>
+        <w:tab/>
+      </w:r>
+      <w:r>
+        <w:tab/>
+      </w:r>
+      <w:r>
+        <w:tab/>
+        <w:t>25%</w:t>
       </w:r>
       <w:r>
         <w:br/>
-      </w:r>
-      <w:r>
-        <w:t>Exam</w:t>
-      </w:r>
-      <w:r>
-        <w:tab/>
+        <w:t>Project II</w:t>
       </w:r>
       <w:r>
         <w:tab/>
@@ -705,29 +789,6 @@
         <w:t>%</w:t>
       </w:r>
       <w:r>
-        <w:br/>
-        <w:t xml:space="preserve">Final </w:t>
-      </w:r>
-      <w:r>
-        <w:t>e</w:t>
-      </w:r>
-      <w:r>
-        <w:t>xam</w:t>
-      </w:r>
-      <w:r>
-        <w:tab/>
-      </w:r>
-      <w:r>
-        <w:tab/>
-      </w:r>
-      <w:r>
-        <w:tab/>
-        <w:t>25</w:t>
-      </w:r>
-      <w:r>
-        <w:t>%</w:t>
-      </w:r>
-      <w:r>
         <w:tab/>
       </w:r>
       <w:r>
@@ -749,48 +810,48 @@
         <w:spacing w:after="0" w:line="240" w:lineRule="auto"/>
         <w:rPr>
           <w:rFonts w:eastAsia="Times New Roman" w:cs="Times New Roman"/>
-          <w:b/>
           <w:bCs/>
         </w:rPr>
       </w:pPr>
+      <w:r>
+        <w:rPr>
+          <w:rFonts w:eastAsia="Times New Roman" w:cs="Times New Roman"/>
+          <w:b/>
+          <w:bCs/>
+        </w:rPr>
+        <w:t>Weather:</w:t>
+      </w:r>
+      <w:r>
+        <w:rPr>
+          <w:rFonts w:eastAsia="Times New Roman" w:cs="Times New Roman"/>
+          <w:bCs/>
+        </w:rPr>
+        <w:t xml:space="preserve"> In the event of severe weather resulting in the closure of Hood College and the cancellation of a regularly scheduled class, an optional online discussion will be held during the regular class time. </w:t>
+      </w:r>
+      <w:r>
+        <w:rPr>
+          <w:rFonts w:eastAsia="Times New Roman" w:cs="Times New Roman"/>
+          <w:bCs/>
+        </w:rPr>
+        <w:t xml:space="preserve">The online discussion will be recorded and made available to students for 1 </w:t>
+      </w:r>
+      <w:r>
+        <w:rPr>
+          <w:rFonts w:eastAsia="Times New Roman" w:cs="Times New Roman"/>
+          <w:bCs/>
+        </w:rPr>
+        <w:t>week following the missed class, and a supplementary assignment may be given.</w:t>
+      </w:r>
     </w:p>
     <w:p>
       <w:pPr>
         <w:spacing w:after="0" w:line="240" w:lineRule="auto"/>
         <w:rPr>
           <w:rFonts w:eastAsia="Times New Roman" w:cs="Times New Roman"/>
+          <w:b/>
           <w:bCs/>
         </w:rPr>
       </w:pPr>
-      <w:r>
-        <w:rPr>
-          <w:rFonts w:eastAsia="Times New Roman" w:cs="Times New Roman"/>
-          <w:b/>
-          <w:bCs/>
-        </w:rPr>
-        <w:t>Weather:</w:t>
-      </w:r>
-      <w:r>
-        <w:rPr>
-          <w:rFonts w:eastAsia="Times New Roman" w:cs="Times New Roman"/>
-          <w:bCs/>
-        </w:rPr>
-        <w:t xml:space="preserve"> In the event of severe weather resulting in the closure of Hood College and the cancellation of a regularly scheduled class, an optional online discussion will be held during the regular class time. </w:t>
-      </w:r>
-      <w:r>
-        <w:rPr>
-          <w:rFonts w:eastAsia="Times New Roman" w:cs="Times New Roman"/>
-          <w:bCs/>
-        </w:rPr>
-        <w:t xml:space="preserve">The online discussion will be recorded and made available to students for 1 </w:t>
-      </w:r>
-      <w:r>
-        <w:rPr>
-          <w:rFonts w:eastAsia="Times New Roman" w:cs="Times New Roman"/>
-          <w:bCs/>
-        </w:rPr>
-        <w:t>week following the missed class, and a supplementary assignment may be given.</w:t>
-      </w:r>
     </w:p>
     <w:p>
       <w:pPr>
@@ -838,25 +899,14 @@
         <w:rPr>
           <w:rFonts w:eastAsia="Times New Roman" w:cs="Times New Roman"/>
           <w:b/>
+        </w:rPr>
+      </w:pPr>
+      <w:r>
+        <w:rPr>
+          <w:rFonts w:eastAsia="Times New Roman" w:cs="Times New Roman"/>
+          <w:b/>
           <w:bCs/>
         </w:rPr>
-      </w:pPr>
-    </w:p>
-    <w:p>
-      <w:pPr>
-        <w:spacing w:after="0" w:line="240" w:lineRule="auto"/>
-        <w:rPr>
-          <w:rFonts w:eastAsia="Times New Roman" w:cs="Times New Roman"/>
-          <w:b/>
-        </w:rPr>
-      </w:pPr>
-      <w:r>
-        <w:rPr>
-          <w:rFonts w:eastAsia="Times New Roman" w:cs="Times New Roman"/>
-          <w:b/>
-          <w:bCs/>
-        </w:rPr>
-        <w:lastRenderedPageBreak/>
         <w:t>Tentative Schedule</w:t>
       </w:r>
       <w:r>
@@ -884,13 +934,13 @@
     </w:p>
     <w:tbl>
       <w:tblPr>
-        <w:tblW w:w="7080" w:type="dxa"/>
+        <w:tblW w:w="7200" w:type="dxa"/>
         <w:tblLook w:val="04A0" w:firstRow="1" w:lastRow="0" w:firstColumn="1" w:lastColumn="0" w:noHBand="0" w:noVBand="1"/>
       </w:tblPr>
       <w:tblGrid>
         <w:gridCol w:w="1300"/>
         <w:gridCol w:w="3700"/>
-        <w:gridCol w:w="2080"/>
+        <w:gridCol w:w="2200"/>
       </w:tblGrid>
       <w:tr>
         <w:trPr>
@@ -976,7 +1026,7 @@
         </w:tc>
         <w:tc>
           <w:tcPr>
-            <w:tcW w:w="2080" w:type="dxa"/>
+            <w:tcW w:w="2200" w:type="dxa"/>
             <w:tcBorders>
               <w:top w:val="single" w:sz="4" w:space="0" w:color="auto"/>
               <w:left w:val="nil"/>
@@ -1085,8 +1135,6 @@
               </w:rPr>
               <w:t>Pretest Evaluation</w:t>
             </w:r>
-            <w:bookmarkStart w:id="0" w:name="_GoBack"/>
-            <w:bookmarkEnd w:id="0"/>
             <w:r>
               <w:rPr>
                 <w:rFonts w:ascii="Calibri" w:eastAsia="Times New Roman" w:hAnsi="Calibri" w:cs="Times New Roman"/>
@@ -1101,7 +1149,7 @@
         </w:tc>
         <w:tc>
           <w:tcPr>
-            <w:tcW w:w="2080" w:type="dxa"/>
+            <w:tcW w:w="2200" w:type="dxa"/>
             <w:tcBorders>
               <w:top w:val="nil"/>
               <w:left w:val="nil"/>
@@ -1224,31 +1272,21 @@
                 <w:szCs w:val="24"/>
               </w:rPr>
               <w:br/>
-              <w:t>Dia</w:t>
-            </w:r>
-            <w:r>
-              <w:rPr>
-                <w:rFonts w:ascii="Calibri" w:eastAsia="Times New Roman" w:hAnsi="Calibri" w:cs="Times New Roman"/>
-                <w:color w:val="000000"/>
-                <w:sz w:val="24"/>
-                <w:szCs w:val="24"/>
-              </w:rPr>
-              <w:t>g</w:t>
-            </w:r>
-            <w:r>
-              <w:rPr>
-                <w:rFonts w:ascii="Calibri" w:eastAsia="Times New Roman" w:hAnsi="Calibri" w:cs="Times New Roman"/>
-                <w:color w:val="000000"/>
-                <w:sz w:val="24"/>
-                <w:szCs w:val="24"/>
-              </w:rPr>
-              <w:t>nostics and Assumptions</w:t>
-            </w:r>
-          </w:p>
-        </w:tc>
-        <w:tc>
-          <w:tcPr>
-            <w:tcW w:w="2080" w:type="dxa"/>
+            </w:r>
+            <w:r>
+              <w:rPr>
+                <w:rFonts w:ascii="Calibri" w:eastAsia="Times New Roman" w:hAnsi="Calibri" w:cs="Times New Roman"/>
+                <w:color w:val="000000"/>
+                <w:sz w:val="24"/>
+                <w:szCs w:val="24"/>
+              </w:rPr>
+              <w:t>Model building</w:t>
+            </w:r>
+          </w:p>
+        </w:tc>
+        <w:tc>
+          <w:tcPr>
+            <w:tcW w:w="2200" w:type="dxa"/>
             <w:tcBorders>
               <w:top w:val="nil"/>
               <w:left w:val="nil"/>
@@ -1270,15 +1308,6 @@
                 <w:szCs w:val="24"/>
               </w:rPr>
             </w:pPr>
-            <w:r>
-              <w:rPr>
-                <w:rFonts w:ascii="Calibri" w:eastAsia="Times New Roman" w:hAnsi="Calibri" w:cs="Times New Roman"/>
-                <w:color w:val="000000"/>
-                <w:sz w:val="24"/>
-                <w:szCs w:val="24"/>
-              </w:rPr>
-              <w:t>Genetic Association</w:t>
-            </w:r>
           </w:p>
         </w:tc>
       </w:tr>
@@ -1355,10 +1384,30 @@
               <w:t>Generalized Linear Modeling I</w:t>
             </w:r>
           </w:p>
-        </w:tc>
-        <w:tc>
-          <w:tcPr>
-            <w:tcW w:w="2080" w:type="dxa"/>
+          <w:p>
+            <w:pPr>
+              <w:spacing w:after="0" w:line="240" w:lineRule="auto"/>
+              <w:rPr>
+                <w:rFonts w:ascii="Calibri" w:eastAsia="Times New Roman" w:hAnsi="Calibri" w:cs="Times New Roman"/>
+                <w:color w:val="000000"/>
+                <w:sz w:val="24"/>
+                <w:szCs w:val="24"/>
+              </w:rPr>
+            </w:pPr>
+            <w:r>
+              <w:rPr>
+                <w:rFonts w:ascii="Calibri" w:eastAsia="Times New Roman" w:hAnsi="Calibri" w:cs="Times New Roman"/>
+                <w:color w:val="000000"/>
+                <w:sz w:val="24"/>
+                <w:szCs w:val="24"/>
+              </w:rPr>
+              <w:t>Model fit and assumptions</w:t>
+            </w:r>
+          </w:p>
+        </w:tc>
+        <w:tc>
+          <w:tcPr>
+            <w:tcW w:w="2200" w:type="dxa"/>
             <w:tcBorders>
               <w:top w:val="nil"/>
               <w:left w:val="nil"/>
@@ -1387,7 +1436,7 @@
                 <w:sz w:val="24"/>
                 <w:szCs w:val="24"/>
               </w:rPr>
-              <w:t>GWAS</w:t>
+              <w:t>Genetic Association</w:t>
             </w:r>
           </w:p>
         </w:tc>
@@ -1465,10 +1514,32 @@
               <w:t>Generalized Linear Modeling II</w:t>
             </w:r>
           </w:p>
-        </w:tc>
-        <w:tc>
-          <w:tcPr>
-            <w:tcW w:w="2080" w:type="dxa"/>
+          <w:p>
+            <w:pPr>
+              <w:spacing w:after="0" w:line="240" w:lineRule="auto"/>
+              <w:rPr>
+                <w:rFonts w:ascii="Calibri" w:eastAsia="Times New Roman" w:hAnsi="Calibri" w:cs="Times New Roman"/>
+                <w:color w:val="000000"/>
+                <w:sz w:val="24"/>
+                <w:szCs w:val="24"/>
+              </w:rPr>
+            </w:pPr>
+            <w:bookmarkStart w:id="0" w:name="_GoBack"/>
+            <w:bookmarkEnd w:id="0"/>
+            <w:r>
+              <w:rPr>
+                <w:rFonts w:ascii="Calibri" w:eastAsia="Times New Roman" w:hAnsi="Calibri" w:cs="Times New Roman"/>
+                <w:color w:val="000000"/>
+                <w:sz w:val="24"/>
+                <w:szCs w:val="24"/>
+              </w:rPr>
+              <w:t>Complexity and Non-linearity</w:t>
+            </w:r>
+          </w:p>
+        </w:tc>
+        <w:tc>
+          <w:tcPr>
+            <w:tcW w:w="2200" w:type="dxa"/>
             <w:tcBorders>
               <w:top w:val="nil"/>
               <w:left w:val="nil"/>
@@ -1497,7 +1568,7 @@
                 <w:sz w:val="24"/>
                 <w:szCs w:val="24"/>
               </w:rPr>
-              <w:t>GWAS</w:t>
+              <w:t>Genetic Association</w:t>
             </w:r>
           </w:p>
         </w:tc>
@@ -1572,13 +1643,33 @@
                 <w:sz w:val="24"/>
                 <w:szCs w:val="24"/>
               </w:rPr>
-              <w:t>GWAS Considerations</w:t>
-            </w:r>
-          </w:p>
-        </w:tc>
-        <w:tc>
-          <w:tcPr>
-            <w:tcW w:w="2080" w:type="dxa"/>
+              <w:t>Survival Analysis</w:t>
+            </w:r>
+          </w:p>
+          <w:p>
+            <w:pPr>
+              <w:spacing w:after="0" w:line="240" w:lineRule="auto"/>
+              <w:rPr>
+                <w:rFonts w:ascii="Calibri" w:eastAsia="Times New Roman" w:hAnsi="Calibri" w:cs="Times New Roman"/>
+                <w:color w:val="000000"/>
+                <w:sz w:val="24"/>
+                <w:szCs w:val="24"/>
+              </w:rPr>
+            </w:pPr>
+            <w:r>
+              <w:rPr>
+                <w:rFonts w:ascii="Calibri" w:eastAsia="Times New Roman" w:hAnsi="Calibri" w:cs="Times New Roman"/>
+                <w:color w:val="000000"/>
+                <w:sz w:val="24"/>
+                <w:szCs w:val="24"/>
+              </w:rPr>
+              <w:t>Kaplan Meier, Proportional Hazards</w:t>
+            </w:r>
+          </w:p>
+        </w:tc>
+        <w:tc>
+          <w:tcPr>
+            <w:tcW w:w="2200" w:type="dxa"/>
             <w:tcBorders>
               <w:top w:val="nil"/>
               <w:left w:val="nil"/>
@@ -1607,7 +1698,467 @@
                 <w:sz w:val="24"/>
                 <w:szCs w:val="24"/>
               </w:rPr>
+              <w:t>Genetic Association</w:t>
+            </w:r>
+          </w:p>
+        </w:tc>
+      </w:tr>
+      <w:tr>
+        <w:trPr>
+          <w:trHeight w:val="341"/>
+        </w:trPr>
+        <w:tc>
+          <w:tcPr>
+            <w:tcW w:w="1300" w:type="dxa"/>
+            <w:tcBorders>
+              <w:top w:val="nil"/>
+              <w:left w:val="nil"/>
+              <w:bottom w:val="single" w:sz="4" w:space="0" w:color="auto"/>
+              <w:right w:val="nil"/>
+            </w:tcBorders>
+            <w:shd w:val="clear" w:color="auto" w:fill="auto"/>
+            <w:noWrap/>
+            <w:vAlign w:val="center"/>
+            <w:hideMark/>
+          </w:tcPr>
+          <w:p>
+            <w:pPr>
+              <w:spacing w:after="0" w:line="240" w:lineRule="auto"/>
+              <w:jc w:val="center"/>
+              <w:rPr>
+                <w:rFonts w:ascii="Calibri" w:eastAsia="Times New Roman" w:hAnsi="Calibri" w:cs="Times New Roman"/>
+                <w:color w:val="000000"/>
+                <w:sz w:val="24"/>
+                <w:szCs w:val="24"/>
+              </w:rPr>
+            </w:pPr>
+            <w:r>
+              <w:rPr>
+                <w:rFonts w:ascii="Calibri" w:eastAsia="Times New Roman" w:hAnsi="Calibri" w:cs="Times New Roman"/>
+                <w:color w:val="000000"/>
+                <w:sz w:val="24"/>
+                <w:szCs w:val="24"/>
+              </w:rPr>
+              <w:t>Feb 23</w:t>
+            </w:r>
+          </w:p>
+        </w:tc>
+        <w:tc>
+          <w:tcPr>
+            <w:tcW w:w="3700" w:type="dxa"/>
+            <w:tcBorders>
+              <w:top w:val="nil"/>
+              <w:left w:val="nil"/>
+              <w:bottom w:val="single" w:sz="4" w:space="0" w:color="auto"/>
+              <w:right w:val="nil"/>
+            </w:tcBorders>
+            <w:shd w:val="clear" w:color="auto" w:fill="auto"/>
+            <w:vAlign w:val="center"/>
+            <w:hideMark/>
+          </w:tcPr>
+          <w:p>
+            <w:pPr>
+              <w:spacing w:after="0" w:line="240" w:lineRule="auto"/>
+              <w:rPr>
+                <w:rFonts w:ascii="Calibri" w:eastAsia="Times New Roman" w:hAnsi="Calibri" w:cs="Times New Roman"/>
+                <w:color w:val="000000"/>
+                <w:sz w:val="24"/>
+                <w:szCs w:val="24"/>
+              </w:rPr>
+            </w:pPr>
+            <w:r>
+              <w:rPr>
+                <w:rFonts w:ascii="Calibri" w:eastAsia="Times New Roman" w:hAnsi="Calibri" w:cs="Times New Roman"/>
+                <w:color w:val="000000"/>
+                <w:sz w:val="24"/>
+                <w:szCs w:val="24"/>
+              </w:rPr>
+              <w:t>GWAS Considerations</w:t>
+            </w:r>
+          </w:p>
+        </w:tc>
+        <w:tc>
+          <w:tcPr>
+            <w:tcW w:w="2200" w:type="dxa"/>
+            <w:tcBorders>
+              <w:top w:val="nil"/>
+              <w:left w:val="nil"/>
+              <w:bottom w:val="single" w:sz="4" w:space="0" w:color="auto"/>
+              <w:right w:val="nil"/>
+            </w:tcBorders>
+            <w:shd w:val="clear" w:color="auto" w:fill="auto"/>
+            <w:noWrap/>
+            <w:vAlign w:val="center"/>
+            <w:hideMark/>
+          </w:tcPr>
+          <w:p>
+            <w:pPr>
+              <w:spacing w:after="0" w:line="240" w:lineRule="auto"/>
+              <w:rPr>
+                <w:rFonts w:ascii="Calibri" w:eastAsia="Times New Roman" w:hAnsi="Calibri" w:cs="Times New Roman"/>
+                <w:color w:val="000000"/>
+                <w:sz w:val="24"/>
+                <w:szCs w:val="24"/>
+              </w:rPr>
+            </w:pPr>
+            <w:r>
+              <w:rPr>
+                <w:rFonts w:ascii="Calibri" w:eastAsia="Times New Roman" w:hAnsi="Calibri" w:cs="Times New Roman"/>
+                <w:color w:val="000000"/>
+                <w:sz w:val="24"/>
+                <w:szCs w:val="24"/>
+              </w:rPr>
               <w:t>GWAS</w:t>
+            </w:r>
+          </w:p>
+        </w:tc>
+      </w:tr>
+      <w:tr>
+        <w:trPr>
+          <w:trHeight w:val="320"/>
+        </w:trPr>
+        <w:tc>
+          <w:tcPr>
+            <w:tcW w:w="1300" w:type="dxa"/>
+            <w:tcBorders>
+              <w:top w:val="nil"/>
+              <w:left w:val="nil"/>
+              <w:bottom w:val="single" w:sz="4" w:space="0" w:color="auto"/>
+              <w:right w:val="nil"/>
+            </w:tcBorders>
+            <w:shd w:val="clear" w:color="auto" w:fill="auto"/>
+            <w:noWrap/>
+            <w:vAlign w:val="center"/>
+            <w:hideMark/>
+          </w:tcPr>
+          <w:p>
+            <w:pPr>
+              <w:spacing w:after="0" w:line="240" w:lineRule="auto"/>
+              <w:jc w:val="center"/>
+              <w:rPr>
+                <w:rFonts w:ascii="Calibri" w:eastAsia="Times New Roman" w:hAnsi="Calibri" w:cs="Times New Roman"/>
+                <w:color w:val="000000"/>
+                <w:sz w:val="24"/>
+                <w:szCs w:val="24"/>
+              </w:rPr>
+            </w:pPr>
+            <w:r>
+              <w:rPr>
+                <w:rFonts w:ascii="Calibri" w:eastAsia="Times New Roman" w:hAnsi="Calibri" w:cs="Times New Roman"/>
+                <w:color w:val="000000"/>
+                <w:sz w:val="24"/>
+                <w:szCs w:val="24"/>
+              </w:rPr>
+              <w:t>Mar 2</w:t>
+            </w:r>
+          </w:p>
+        </w:tc>
+        <w:tc>
+          <w:tcPr>
+            <w:tcW w:w="3700" w:type="dxa"/>
+            <w:tcBorders>
+              <w:top w:val="nil"/>
+              <w:left w:val="nil"/>
+              <w:bottom w:val="single" w:sz="4" w:space="0" w:color="auto"/>
+              <w:right w:val="nil"/>
+            </w:tcBorders>
+            <w:shd w:val="clear" w:color="auto" w:fill="auto"/>
+            <w:vAlign w:val="bottom"/>
+            <w:hideMark/>
+          </w:tcPr>
+          <w:p>
+            <w:pPr>
+              <w:spacing w:after="0" w:line="240" w:lineRule="auto"/>
+              <w:rPr>
+                <w:rFonts w:ascii="Calibri" w:eastAsia="Times New Roman" w:hAnsi="Calibri" w:cs="Times New Roman"/>
+                <w:color w:val="000000"/>
+                <w:sz w:val="24"/>
+                <w:szCs w:val="24"/>
+              </w:rPr>
+            </w:pPr>
+            <w:r>
+              <w:rPr>
+                <w:rFonts w:ascii="Calibri" w:eastAsia="Times New Roman" w:hAnsi="Calibri" w:cs="Times New Roman"/>
+                <w:color w:val="000000"/>
+                <w:sz w:val="24"/>
+                <w:szCs w:val="24"/>
+              </w:rPr>
+              <w:t>Meta-Analysis</w:t>
+            </w:r>
+          </w:p>
+        </w:tc>
+        <w:tc>
+          <w:tcPr>
+            <w:tcW w:w="2200" w:type="dxa"/>
+            <w:tcBorders>
+              <w:top w:val="nil"/>
+              <w:left w:val="nil"/>
+              <w:bottom w:val="single" w:sz="4" w:space="0" w:color="auto"/>
+              <w:right w:val="nil"/>
+            </w:tcBorders>
+            <w:shd w:val="clear" w:color="auto" w:fill="auto"/>
+            <w:noWrap/>
+            <w:vAlign w:val="center"/>
+            <w:hideMark/>
+          </w:tcPr>
+          <w:p>
+            <w:pPr>
+              <w:spacing w:after="0" w:line="240" w:lineRule="auto"/>
+              <w:rPr>
+                <w:rFonts w:ascii="Calibri" w:eastAsia="Times New Roman" w:hAnsi="Calibri" w:cs="Times New Roman"/>
+                <w:color w:val="000000"/>
+                <w:sz w:val="24"/>
+                <w:szCs w:val="24"/>
+              </w:rPr>
+            </w:pPr>
+            <w:r>
+              <w:rPr>
+                <w:rFonts w:ascii="Calibri" w:eastAsia="Times New Roman" w:hAnsi="Calibri" w:cs="Times New Roman"/>
+                <w:color w:val="000000"/>
+                <w:sz w:val="24"/>
+                <w:szCs w:val="24"/>
+              </w:rPr>
+              <w:t>Micro Array</w:t>
+            </w:r>
+          </w:p>
+        </w:tc>
+      </w:tr>
+      <w:tr>
+        <w:trPr>
+          <w:trHeight w:val="320"/>
+        </w:trPr>
+        <w:tc>
+          <w:tcPr>
+            <w:tcW w:w="1300" w:type="dxa"/>
+            <w:tcBorders>
+              <w:top w:val="nil"/>
+              <w:left w:val="nil"/>
+              <w:bottom w:val="single" w:sz="4" w:space="0" w:color="auto"/>
+              <w:right w:val="nil"/>
+            </w:tcBorders>
+            <w:shd w:val="clear" w:color="auto" w:fill="auto"/>
+            <w:noWrap/>
+            <w:vAlign w:val="center"/>
+            <w:hideMark/>
+          </w:tcPr>
+          <w:p>
+            <w:pPr>
+              <w:spacing w:after="0" w:line="240" w:lineRule="auto"/>
+              <w:jc w:val="center"/>
+              <w:rPr>
+                <w:rFonts w:ascii="Calibri" w:eastAsia="Times New Roman" w:hAnsi="Calibri" w:cs="Times New Roman"/>
+                <w:color w:val="000000"/>
+                <w:sz w:val="24"/>
+                <w:szCs w:val="24"/>
+              </w:rPr>
+            </w:pPr>
+            <w:r>
+              <w:rPr>
+                <w:rFonts w:ascii="Calibri" w:eastAsia="Times New Roman" w:hAnsi="Calibri" w:cs="Times New Roman"/>
+                <w:color w:val="000000"/>
+                <w:sz w:val="24"/>
+                <w:szCs w:val="24"/>
+              </w:rPr>
+              <w:t>Mar 9</w:t>
+            </w:r>
+          </w:p>
+        </w:tc>
+        <w:tc>
+          <w:tcPr>
+            <w:tcW w:w="3700" w:type="dxa"/>
+            <w:tcBorders>
+              <w:top w:val="nil"/>
+              <w:left w:val="nil"/>
+              <w:bottom w:val="single" w:sz="4" w:space="0" w:color="auto"/>
+              <w:right w:val="nil"/>
+            </w:tcBorders>
+            <w:shd w:val="clear" w:color="auto" w:fill="auto"/>
+            <w:vAlign w:val="bottom"/>
+            <w:hideMark/>
+          </w:tcPr>
+          <w:p>
+            <w:pPr>
+              <w:spacing w:after="0" w:line="240" w:lineRule="auto"/>
+              <w:rPr>
+                <w:rFonts w:ascii="Calibri" w:eastAsia="Times New Roman" w:hAnsi="Calibri" w:cs="Times New Roman"/>
+                <w:color w:val="000000"/>
+                <w:sz w:val="24"/>
+                <w:szCs w:val="24"/>
+              </w:rPr>
+            </w:pPr>
+            <w:r>
+              <w:rPr>
+                <w:rFonts w:ascii="Calibri" w:eastAsia="Times New Roman" w:hAnsi="Calibri" w:cs="Times New Roman"/>
+                <w:color w:val="000000"/>
+                <w:sz w:val="24"/>
+                <w:szCs w:val="24"/>
+              </w:rPr>
+              <w:t>Project I</w:t>
+            </w:r>
+          </w:p>
+          <w:p>
+            <w:pPr>
+              <w:spacing w:after="0" w:line="240" w:lineRule="auto"/>
+              <w:rPr>
+                <w:rFonts w:ascii="Calibri" w:eastAsia="Times New Roman" w:hAnsi="Calibri" w:cs="Times New Roman"/>
+                <w:color w:val="000000"/>
+                <w:sz w:val="24"/>
+                <w:szCs w:val="24"/>
+              </w:rPr>
+            </w:pPr>
+            <w:r>
+              <w:rPr>
+                <w:rFonts w:ascii="Calibri" w:eastAsia="Times New Roman" w:hAnsi="Calibri" w:cs="Times New Roman"/>
+                <w:color w:val="000000"/>
+                <w:sz w:val="24"/>
+                <w:szCs w:val="24"/>
+              </w:rPr>
+              <w:t>Presentations &amp; Review</w:t>
+            </w:r>
+          </w:p>
+        </w:tc>
+        <w:tc>
+          <w:tcPr>
+            <w:tcW w:w="2200" w:type="dxa"/>
+            <w:tcBorders>
+              <w:top w:val="nil"/>
+              <w:left w:val="nil"/>
+              <w:bottom w:val="single" w:sz="4" w:space="0" w:color="auto"/>
+              <w:right w:val="nil"/>
+            </w:tcBorders>
+            <w:shd w:val="clear" w:color="auto" w:fill="auto"/>
+            <w:noWrap/>
+            <w:vAlign w:val="center"/>
+            <w:hideMark/>
+          </w:tcPr>
+          <w:p>
+            <w:pPr>
+              <w:spacing w:after="0" w:line="240" w:lineRule="auto"/>
+              <w:rPr>
+                <w:rFonts w:ascii="Calibri" w:eastAsia="Times New Roman" w:hAnsi="Calibri" w:cs="Times New Roman"/>
+                <w:color w:val="000000"/>
+                <w:sz w:val="24"/>
+                <w:szCs w:val="24"/>
+              </w:rPr>
+            </w:pPr>
+            <w:r>
+              <w:rPr>
+                <w:rFonts w:ascii="Calibri" w:eastAsia="Times New Roman" w:hAnsi="Calibri" w:cs="Times New Roman"/>
+                <w:color w:val="000000"/>
+                <w:sz w:val="24"/>
+                <w:szCs w:val="24"/>
+              </w:rPr>
+              <w:t> </w:t>
+            </w:r>
+          </w:p>
+        </w:tc>
+      </w:tr>
+      <w:tr>
+        <w:trPr>
+          <w:trHeight w:val="320"/>
+        </w:trPr>
+        <w:tc>
+          <w:tcPr>
+            <w:tcW w:w="1300" w:type="dxa"/>
+            <w:tcBorders>
+              <w:top w:val="nil"/>
+              <w:left w:val="nil"/>
+              <w:bottom w:val="single" w:sz="4" w:space="0" w:color="auto"/>
+              <w:right w:val="nil"/>
+            </w:tcBorders>
+            <w:shd w:val="clear" w:color="000000" w:fill="D9D9D9"/>
+            <w:noWrap/>
+            <w:vAlign w:val="center"/>
+            <w:hideMark/>
+          </w:tcPr>
+          <w:p>
+            <w:pPr>
+              <w:spacing w:after="0" w:line="240" w:lineRule="auto"/>
+              <w:jc w:val="center"/>
+              <w:rPr>
+                <w:rFonts w:ascii="Calibri" w:eastAsia="Times New Roman" w:hAnsi="Calibri" w:cs="Times New Roman"/>
+                <w:color w:val="000000"/>
+                <w:sz w:val="24"/>
+                <w:szCs w:val="24"/>
+              </w:rPr>
+            </w:pPr>
+            <w:r>
+              <w:rPr>
+                <w:rFonts w:ascii="Calibri" w:eastAsia="Times New Roman" w:hAnsi="Calibri" w:cs="Times New Roman"/>
+                <w:color w:val="000000"/>
+                <w:sz w:val="24"/>
+                <w:szCs w:val="24"/>
+              </w:rPr>
+              <w:t>Mar 16</w:t>
+            </w:r>
+          </w:p>
+        </w:tc>
+        <w:tc>
+          <w:tcPr>
+            <w:tcW w:w="3700" w:type="dxa"/>
+            <w:tcBorders>
+              <w:top w:val="nil"/>
+              <w:left w:val="nil"/>
+              <w:bottom w:val="single" w:sz="4" w:space="0" w:color="auto"/>
+              <w:right w:val="nil"/>
+            </w:tcBorders>
+            <w:shd w:val="clear" w:color="000000" w:fill="D9D9D9"/>
+            <w:vAlign w:val="bottom"/>
+            <w:hideMark/>
+          </w:tcPr>
+          <w:p>
+            <w:pPr>
+              <w:spacing w:after="0" w:line="240" w:lineRule="auto"/>
+              <w:rPr>
+                <w:rFonts w:ascii="Calibri" w:eastAsia="Times New Roman" w:hAnsi="Calibri" w:cs="Times New Roman"/>
+                <w:color w:val="000000"/>
+                <w:sz w:val="24"/>
+                <w:szCs w:val="24"/>
+              </w:rPr>
+            </w:pPr>
+            <w:r>
+              <w:rPr>
+                <w:rFonts w:ascii="Calibri" w:eastAsia="Times New Roman" w:hAnsi="Calibri" w:cs="Times New Roman"/>
+                <w:color w:val="000000"/>
+                <w:sz w:val="24"/>
+                <w:szCs w:val="24"/>
+              </w:rPr>
+              <w:t>Spring Break</w:t>
+            </w:r>
+          </w:p>
+        </w:tc>
+        <w:tc>
+          <w:tcPr>
+            <w:tcW w:w="2200" w:type="dxa"/>
+            <w:tcBorders>
+              <w:top w:val="nil"/>
+              <w:left w:val="nil"/>
+              <w:bottom w:val="single" w:sz="4" w:space="0" w:color="auto"/>
+              <w:right w:val="nil"/>
+            </w:tcBorders>
+            <w:shd w:val="clear" w:color="000000" w:fill="D9D9D9"/>
+            <w:noWrap/>
+            <w:vAlign w:val="center"/>
+            <w:hideMark/>
+          </w:tcPr>
+          <w:p>
+            <w:pPr>
+              <w:spacing w:after="0" w:line="240" w:lineRule="auto"/>
+              <w:rPr>
+                <w:rFonts w:ascii="Calibri" w:eastAsia="Times New Roman" w:hAnsi="Calibri" w:cs="Times New Roman"/>
+                <w:color w:val="000000"/>
+                <w:sz w:val="24"/>
+                <w:szCs w:val="24"/>
+              </w:rPr>
+            </w:pPr>
+            <w:r>
+              <w:rPr>
+                <w:rFonts w:ascii="Calibri" w:eastAsia="Times New Roman" w:hAnsi="Calibri" w:cs="Times New Roman"/>
+                <w:color w:val="000000"/>
+                <w:sz w:val="24"/>
+                <w:szCs w:val="24"/>
+              </w:rPr>
+              <w:t> </w:t>
             </w:r>
           </w:p>
         </w:tc>
@@ -1648,7 +2199,7 @@
                 <w:sz w:val="24"/>
                 <w:szCs w:val="24"/>
               </w:rPr>
-              <w:t>Feb 23</w:t>
+              <w:t>Mar 23</w:t>
             </w:r>
           </w:p>
         </w:tc>
@@ -1682,7 +2233,7 @@
                 <w:sz w:val="24"/>
                 <w:szCs w:val="24"/>
               </w:rPr>
-              <w:t>Survival Analysis</w:t>
+              <w:t>Machine Learning I</w:t>
             </w:r>
             <w:r>
               <w:rPr>
@@ -1692,13 +2243,13 @@
                 <w:szCs w:val="24"/>
               </w:rPr>
               <w:br/>
-              <w:t>Kaplan Meier, Proportional Hazards</w:t>
-            </w:r>
-          </w:p>
-        </w:tc>
-        <w:tc>
-          <w:tcPr>
-            <w:tcW w:w="2080" w:type="dxa"/>
+              <w:t>Supervised Learning</w:t>
+            </w:r>
+          </w:p>
+        </w:tc>
+        <w:tc>
+          <w:tcPr>
+            <w:tcW w:w="2200" w:type="dxa"/>
             <w:tcBorders>
               <w:top w:val="nil"/>
               <w:left w:val="nil"/>
@@ -1727,7 +2278,376 @@
                 <w:sz w:val="24"/>
                 <w:szCs w:val="24"/>
               </w:rPr>
-              <w:t>Genetic Association</w:t>
+              <w:t>Prediction</w:t>
+            </w:r>
+          </w:p>
+        </w:tc>
+      </w:tr>
+      <w:tr>
+        <w:trPr>
+          <w:trHeight w:val="640"/>
+        </w:trPr>
+        <w:tc>
+          <w:tcPr>
+            <w:tcW w:w="1300" w:type="dxa"/>
+            <w:tcBorders>
+              <w:top w:val="nil"/>
+              <w:left w:val="nil"/>
+              <w:bottom w:val="single" w:sz="4" w:space="0" w:color="auto"/>
+              <w:right w:val="nil"/>
+            </w:tcBorders>
+            <w:shd w:val="clear" w:color="auto" w:fill="auto"/>
+            <w:noWrap/>
+            <w:vAlign w:val="center"/>
+            <w:hideMark/>
+          </w:tcPr>
+          <w:p>
+            <w:pPr>
+              <w:spacing w:after="0" w:line="240" w:lineRule="auto"/>
+              <w:jc w:val="center"/>
+              <w:rPr>
+                <w:rFonts w:ascii="Calibri" w:eastAsia="Times New Roman" w:hAnsi="Calibri" w:cs="Times New Roman"/>
+                <w:color w:val="000000"/>
+                <w:sz w:val="24"/>
+                <w:szCs w:val="24"/>
+              </w:rPr>
+            </w:pPr>
+            <w:r>
+              <w:rPr>
+                <w:rFonts w:ascii="Calibri" w:eastAsia="Times New Roman" w:hAnsi="Calibri" w:cs="Times New Roman"/>
+                <w:color w:val="000000"/>
+                <w:sz w:val="24"/>
+                <w:szCs w:val="24"/>
+              </w:rPr>
+              <w:t>Mar 30</w:t>
+            </w:r>
+          </w:p>
+        </w:tc>
+        <w:tc>
+          <w:tcPr>
+            <w:tcW w:w="3700" w:type="dxa"/>
+            <w:tcBorders>
+              <w:top w:val="nil"/>
+              <w:left w:val="nil"/>
+              <w:bottom w:val="single" w:sz="4" w:space="0" w:color="auto"/>
+              <w:right w:val="nil"/>
+            </w:tcBorders>
+            <w:shd w:val="clear" w:color="auto" w:fill="auto"/>
+            <w:vAlign w:val="bottom"/>
+            <w:hideMark/>
+          </w:tcPr>
+          <w:p>
+            <w:pPr>
+              <w:spacing w:after="0" w:line="240" w:lineRule="auto"/>
+              <w:rPr>
+                <w:rFonts w:ascii="Calibri" w:eastAsia="Times New Roman" w:hAnsi="Calibri" w:cs="Times New Roman"/>
+                <w:color w:val="000000"/>
+                <w:sz w:val="24"/>
+                <w:szCs w:val="24"/>
+              </w:rPr>
+            </w:pPr>
+            <w:r>
+              <w:rPr>
+                <w:rFonts w:ascii="Calibri" w:eastAsia="Times New Roman" w:hAnsi="Calibri" w:cs="Times New Roman"/>
+                <w:color w:val="000000"/>
+                <w:sz w:val="24"/>
+                <w:szCs w:val="24"/>
+              </w:rPr>
+              <w:t>Machine Learning II</w:t>
+            </w:r>
+            <w:r>
+              <w:rPr>
+                <w:rFonts w:ascii="Calibri" w:eastAsia="Times New Roman" w:hAnsi="Calibri" w:cs="Times New Roman"/>
+                <w:color w:val="000000"/>
+                <w:sz w:val="24"/>
+                <w:szCs w:val="24"/>
+              </w:rPr>
+              <w:br/>
+              <w:t>Non-supervised Learning</w:t>
+            </w:r>
+          </w:p>
+        </w:tc>
+        <w:tc>
+          <w:tcPr>
+            <w:tcW w:w="2200" w:type="dxa"/>
+            <w:tcBorders>
+              <w:top w:val="nil"/>
+              <w:left w:val="nil"/>
+              <w:bottom w:val="single" w:sz="4" w:space="0" w:color="auto"/>
+              <w:right w:val="nil"/>
+            </w:tcBorders>
+            <w:shd w:val="clear" w:color="auto" w:fill="auto"/>
+            <w:vAlign w:val="center"/>
+            <w:hideMark/>
+          </w:tcPr>
+          <w:p>
+            <w:pPr>
+              <w:spacing w:after="0" w:line="240" w:lineRule="auto"/>
+              <w:rPr>
+                <w:rFonts w:ascii="Calibri" w:eastAsia="Times New Roman" w:hAnsi="Calibri" w:cs="Times New Roman"/>
+                <w:color w:val="000000"/>
+                <w:sz w:val="24"/>
+                <w:szCs w:val="24"/>
+              </w:rPr>
+            </w:pPr>
+            <w:r>
+              <w:rPr>
+                <w:rFonts w:ascii="Calibri" w:eastAsia="Times New Roman" w:hAnsi="Calibri" w:cs="Times New Roman"/>
+                <w:color w:val="000000"/>
+                <w:sz w:val="24"/>
+                <w:szCs w:val="24"/>
+              </w:rPr>
+              <w:t>Population</w:t>
+            </w:r>
+            <w:r>
+              <w:rPr>
+                <w:rFonts w:ascii="Calibri" w:eastAsia="Times New Roman" w:hAnsi="Calibri" w:cs="Times New Roman"/>
+                <w:color w:val="000000"/>
+                <w:sz w:val="24"/>
+                <w:szCs w:val="24"/>
+              </w:rPr>
+              <w:br/>
+              <w:t>Substructure</w:t>
+            </w:r>
+          </w:p>
+        </w:tc>
+      </w:tr>
+      <w:tr>
+        <w:trPr>
+          <w:trHeight w:val="640"/>
+        </w:trPr>
+        <w:tc>
+          <w:tcPr>
+            <w:tcW w:w="1300" w:type="dxa"/>
+            <w:tcBorders>
+              <w:top w:val="nil"/>
+              <w:left w:val="nil"/>
+              <w:bottom w:val="single" w:sz="4" w:space="0" w:color="auto"/>
+              <w:right w:val="nil"/>
+            </w:tcBorders>
+            <w:shd w:val="clear" w:color="auto" w:fill="auto"/>
+            <w:noWrap/>
+            <w:vAlign w:val="center"/>
+            <w:hideMark/>
+          </w:tcPr>
+          <w:p>
+            <w:pPr>
+              <w:spacing w:after="0" w:line="240" w:lineRule="auto"/>
+              <w:jc w:val="center"/>
+              <w:rPr>
+                <w:rFonts w:ascii="Calibri" w:eastAsia="Times New Roman" w:hAnsi="Calibri" w:cs="Times New Roman"/>
+                <w:color w:val="000000"/>
+                <w:sz w:val="24"/>
+                <w:szCs w:val="24"/>
+              </w:rPr>
+            </w:pPr>
+            <w:r>
+              <w:rPr>
+                <w:rFonts w:ascii="Calibri" w:eastAsia="Times New Roman" w:hAnsi="Calibri" w:cs="Times New Roman"/>
+                <w:color w:val="000000"/>
+                <w:sz w:val="24"/>
+                <w:szCs w:val="24"/>
+              </w:rPr>
+              <w:t>Apr 6</w:t>
+            </w:r>
+          </w:p>
+        </w:tc>
+        <w:tc>
+          <w:tcPr>
+            <w:tcW w:w="3700" w:type="dxa"/>
+            <w:tcBorders>
+              <w:top w:val="nil"/>
+              <w:left w:val="nil"/>
+              <w:bottom w:val="single" w:sz="4" w:space="0" w:color="auto"/>
+              <w:right w:val="nil"/>
+            </w:tcBorders>
+            <w:shd w:val="clear" w:color="auto" w:fill="auto"/>
+            <w:vAlign w:val="bottom"/>
+            <w:hideMark/>
+          </w:tcPr>
+          <w:p>
+            <w:pPr>
+              <w:spacing w:after="0" w:line="240" w:lineRule="auto"/>
+              <w:rPr>
+                <w:rFonts w:ascii="Calibri" w:eastAsia="Times New Roman" w:hAnsi="Calibri" w:cs="Times New Roman"/>
+                <w:color w:val="000000"/>
+                <w:sz w:val="24"/>
+                <w:szCs w:val="24"/>
+              </w:rPr>
+            </w:pPr>
+            <w:r>
+              <w:rPr>
+                <w:rFonts w:ascii="Calibri" w:eastAsia="Times New Roman" w:hAnsi="Calibri" w:cs="Times New Roman"/>
+                <w:color w:val="000000"/>
+                <w:sz w:val="24"/>
+                <w:szCs w:val="24"/>
+              </w:rPr>
+              <w:t>Study Design I</w:t>
+            </w:r>
+            <w:r>
+              <w:rPr>
+                <w:rFonts w:ascii="Calibri" w:eastAsia="Times New Roman" w:hAnsi="Calibri" w:cs="Times New Roman"/>
+                <w:color w:val="000000"/>
+                <w:sz w:val="24"/>
+                <w:szCs w:val="24"/>
+              </w:rPr>
+              <w:br/>
+              <w:t>Bias, Variation and Error</w:t>
+            </w:r>
+          </w:p>
+        </w:tc>
+        <w:tc>
+          <w:tcPr>
+            <w:tcW w:w="2200" w:type="dxa"/>
+            <w:tcBorders>
+              <w:top w:val="nil"/>
+              <w:left w:val="nil"/>
+              <w:bottom w:val="single" w:sz="4" w:space="0" w:color="auto"/>
+              <w:right w:val="nil"/>
+            </w:tcBorders>
+            <w:shd w:val="clear" w:color="auto" w:fill="auto"/>
+            <w:noWrap/>
+            <w:vAlign w:val="center"/>
+            <w:hideMark/>
+          </w:tcPr>
+          <w:p>
+            <w:pPr>
+              <w:spacing w:after="0" w:line="240" w:lineRule="auto"/>
+              <w:rPr>
+                <w:rFonts w:ascii="Calibri" w:eastAsia="Times New Roman" w:hAnsi="Calibri" w:cs="Times New Roman"/>
+                <w:color w:val="000000"/>
+                <w:sz w:val="24"/>
+                <w:szCs w:val="24"/>
+              </w:rPr>
+            </w:pPr>
+            <w:r>
+              <w:rPr>
+                <w:rFonts w:ascii="Calibri" w:eastAsia="Times New Roman" w:hAnsi="Calibri" w:cs="Times New Roman"/>
+                <w:color w:val="000000"/>
+                <w:sz w:val="24"/>
+                <w:szCs w:val="24"/>
+              </w:rPr>
+              <w:t> </w:t>
+            </w:r>
+          </w:p>
+        </w:tc>
+      </w:tr>
+      <w:tr>
+        <w:trPr>
+          <w:trHeight w:val="640"/>
+        </w:trPr>
+        <w:tc>
+          <w:tcPr>
+            <w:tcW w:w="1300" w:type="dxa"/>
+            <w:tcBorders>
+              <w:top w:val="nil"/>
+              <w:left w:val="nil"/>
+              <w:bottom w:val="single" w:sz="4" w:space="0" w:color="auto"/>
+              <w:right w:val="nil"/>
+            </w:tcBorders>
+            <w:shd w:val="clear" w:color="auto" w:fill="auto"/>
+            <w:noWrap/>
+            <w:vAlign w:val="center"/>
+            <w:hideMark/>
+          </w:tcPr>
+          <w:p>
+            <w:pPr>
+              <w:spacing w:after="0" w:line="240" w:lineRule="auto"/>
+              <w:jc w:val="center"/>
+              <w:rPr>
+                <w:rFonts w:ascii="Calibri" w:eastAsia="Times New Roman" w:hAnsi="Calibri" w:cs="Times New Roman"/>
+                <w:color w:val="000000"/>
+                <w:sz w:val="24"/>
+                <w:szCs w:val="24"/>
+              </w:rPr>
+            </w:pPr>
+            <w:r>
+              <w:rPr>
+                <w:rFonts w:ascii="Calibri" w:eastAsia="Times New Roman" w:hAnsi="Calibri" w:cs="Times New Roman"/>
+                <w:color w:val="000000"/>
+                <w:sz w:val="24"/>
+                <w:szCs w:val="24"/>
+              </w:rPr>
+              <w:t>Apr 13</w:t>
+            </w:r>
+          </w:p>
+        </w:tc>
+        <w:tc>
+          <w:tcPr>
+            <w:tcW w:w="3700" w:type="dxa"/>
+            <w:tcBorders>
+              <w:top w:val="nil"/>
+              <w:left w:val="nil"/>
+              <w:bottom w:val="single" w:sz="4" w:space="0" w:color="auto"/>
+              <w:right w:val="nil"/>
+            </w:tcBorders>
+            <w:shd w:val="clear" w:color="auto" w:fill="auto"/>
+            <w:vAlign w:val="bottom"/>
+            <w:hideMark/>
+          </w:tcPr>
+          <w:p>
+            <w:pPr>
+              <w:spacing w:after="0" w:line="240" w:lineRule="auto"/>
+              <w:rPr>
+                <w:rFonts w:ascii="Calibri" w:eastAsia="Times New Roman" w:hAnsi="Calibri" w:cs="Times New Roman"/>
+                <w:color w:val="000000"/>
+                <w:sz w:val="24"/>
+                <w:szCs w:val="24"/>
+              </w:rPr>
+            </w:pPr>
+            <w:r>
+              <w:rPr>
+                <w:rFonts w:ascii="Calibri" w:eastAsia="Times New Roman" w:hAnsi="Calibri" w:cs="Times New Roman"/>
+                <w:color w:val="000000"/>
+                <w:sz w:val="24"/>
+                <w:szCs w:val="24"/>
+              </w:rPr>
+              <w:t>Study Design II</w:t>
+            </w:r>
+            <w:r>
+              <w:rPr>
+                <w:rFonts w:ascii="Calibri" w:eastAsia="Times New Roman" w:hAnsi="Calibri" w:cs="Times New Roman"/>
+                <w:color w:val="000000"/>
+                <w:sz w:val="24"/>
+                <w:szCs w:val="24"/>
+              </w:rPr>
+              <w:br/>
+              <w:t>Power and Sample Size Estimation</w:t>
+            </w:r>
+          </w:p>
+        </w:tc>
+        <w:tc>
+          <w:tcPr>
+            <w:tcW w:w="2200" w:type="dxa"/>
+            <w:tcBorders>
+              <w:top w:val="nil"/>
+              <w:left w:val="nil"/>
+              <w:bottom w:val="single" w:sz="4" w:space="0" w:color="auto"/>
+              <w:right w:val="nil"/>
+            </w:tcBorders>
+            <w:shd w:val="clear" w:color="auto" w:fill="auto"/>
+            <w:noWrap/>
+            <w:vAlign w:val="center"/>
+            <w:hideMark/>
+          </w:tcPr>
+          <w:p>
+            <w:pPr>
+              <w:spacing w:after="0" w:line="240" w:lineRule="auto"/>
+              <w:rPr>
+                <w:rFonts w:ascii="Calibri" w:eastAsia="Times New Roman" w:hAnsi="Calibri" w:cs="Times New Roman"/>
+                <w:color w:val="000000"/>
+                <w:sz w:val="24"/>
+                <w:szCs w:val="24"/>
+              </w:rPr>
+            </w:pPr>
+            <w:r>
+              <w:rPr>
+                <w:rFonts w:ascii="Calibri" w:eastAsia="Times New Roman" w:hAnsi="Calibri" w:cs="Times New Roman"/>
+                <w:color w:val="000000"/>
+                <w:sz w:val="24"/>
+                <w:szCs w:val="24"/>
+              </w:rPr>
+              <w:t> </w:t>
             </w:r>
           </w:p>
         </w:tc>
@@ -1768,7 +2688,7 @@
                 <w:sz w:val="24"/>
                 <w:szCs w:val="24"/>
               </w:rPr>
-              <w:t>Mar 2</w:t>
+              <w:t>Apr 20</w:t>
             </w:r>
           </w:p>
         </w:tc>
@@ -1802,13 +2722,13 @@
                 <w:sz w:val="24"/>
                 <w:szCs w:val="24"/>
               </w:rPr>
-              <w:t>Meta-Analysis</w:t>
-            </w:r>
-          </w:p>
-        </w:tc>
-        <w:tc>
-          <w:tcPr>
-            <w:tcW w:w="2080" w:type="dxa"/>
+              <w:t>Current Topics I</w:t>
+            </w:r>
+          </w:p>
+        </w:tc>
+        <w:tc>
+          <w:tcPr>
+            <w:tcW w:w="2200" w:type="dxa"/>
             <w:tcBorders>
               <w:top w:val="nil"/>
               <w:left w:val="nil"/>
@@ -1837,7 +2757,16 @@
                 <w:sz w:val="24"/>
                 <w:szCs w:val="24"/>
               </w:rPr>
-              <w:t>Micro Array</w:t>
+              <w:t> </w:t>
+            </w:r>
+            <w:r>
+              <w:rPr>
+                <w:rFonts w:ascii="Calibri" w:eastAsia="Times New Roman" w:hAnsi="Calibri" w:cs="Times New Roman"/>
+                <w:color w:val="000000"/>
+                <w:sz w:val="24"/>
+                <w:szCs w:val="24"/>
+              </w:rPr>
+              <w:t>TBD</w:t>
             </w:r>
           </w:p>
         </w:tc>
@@ -1878,7 +2807,7 @@
                 <w:sz w:val="24"/>
                 <w:szCs w:val="24"/>
               </w:rPr>
-              <w:t>Mar 9</w:t>
+              <w:t>Apr 27</w:t>
             </w:r>
           </w:p>
         </w:tc>
@@ -1912,13 +2841,13 @@
                 <w:sz w:val="24"/>
                 <w:szCs w:val="24"/>
               </w:rPr>
-              <w:t>Exam</w:t>
-            </w:r>
-          </w:p>
-        </w:tc>
-        <w:tc>
-          <w:tcPr>
-            <w:tcW w:w="2080" w:type="dxa"/>
+              <w:t>Current Topics II</w:t>
+            </w:r>
+          </w:p>
+        </w:tc>
+        <w:tc>
+          <w:tcPr>
+            <w:tcW w:w="2200" w:type="dxa"/>
             <w:tcBorders>
               <w:top w:val="nil"/>
               <w:left w:val="nil"/>
@@ -1948,6 +2877,15 @@
                 <w:szCs w:val="24"/>
               </w:rPr>
               <w:t> </w:t>
+            </w:r>
+            <w:r>
+              <w:rPr>
+                <w:rFonts w:ascii="Calibri" w:eastAsia="Times New Roman" w:hAnsi="Calibri" w:cs="Times New Roman"/>
+                <w:color w:val="000000"/>
+                <w:sz w:val="24"/>
+                <w:szCs w:val="24"/>
+              </w:rPr>
+              <w:t>TBD</w:t>
             </w:r>
           </w:p>
         </w:tc>
@@ -1965,7 +2903,7 @@
               <w:bottom w:val="single" w:sz="4" w:space="0" w:color="auto"/>
               <w:right w:val="nil"/>
             </w:tcBorders>
-            <w:shd w:val="clear" w:color="000000" w:fill="D9D9D9"/>
+            <w:shd w:val="clear" w:color="auto" w:fill="auto"/>
             <w:noWrap/>
             <w:vAlign w:val="center"/>
             <w:hideMark/>
@@ -1988,7 +2926,7 @@
                 <w:sz w:val="24"/>
                 <w:szCs w:val="24"/>
               </w:rPr>
-              <w:t>Mar 16</w:t>
+              <w:t>May 4</w:t>
             </w:r>
           </w:p>
         </w:tc>
@@ -2001,7 +2939,7 @@
               <w:bottom w:val="single" w:sz="4" w:space="0" w:color="auto"/>
               <w:right w:val="nil"/>
             </w:tcBorders>
-            <w:shd w:val="clear" w:color="000000" w:fill="D9D9D9"/>
+            <w:shd w:val="clear" w:color="auto" w:fill="auto"/>
             <w:vAlign w:val="bottom"/>
             <w:hideMark/>
           </w:tcPr>
@@ -2022,850 +2960,13 @@
                 <w:sz w:val="24"/>
                 <w:szCs w:val="24"/>
               </w:rPr>
-              <w:t>Spring Break</w:t>
-            </w:r>
-          </w:p>
-        </w:tc>
-        <w:tc>
-          <w:tcPr>
-            <w:tcW w:w="2080" w:type="dxa"/>
-            <w:tcBorders>
-              <w:top w:val="nil"/>
-              <w:left w:val="nil"/>
-              <w:bottom w:val="single" w:sz="4" w:space="0" w:color="auto"/>
-              <w:right w:val="nil"/>
-            </w:tcBorders>
-            <w:shd w:val="clear" w:color="000000" w:fill="D9D9D9"/>
-            <w:noWrap/>
-            <w:vAlign w:val="center"/>
-            <w:hideMark/>
-          </w:tcPr>
-          <w:p>
-            <w:pPr>
-              <w:spacing w:after="0" w:line="240" w:lineRule="auto"/>
-              <w:rPr>
-                <w:rFonts w:ascii="Calibri" w:eastAsia="Times New Roman" w:hAnsi="Calibri" w:cs="Times New Roman"/>
-                <w:color w:val="000000"/>
-                <w:sz w:val="24"/>
-                <w:szCs w:val="24"/>
-              </w:rPr>
-            </w:pPr>
-            <w:r>
-              <w:rPr>
-                <w:rFonts w:ascii="Calibri" w:eastAsia="Times New Roman" w:hAnsi="Calibri" w:cs="Times New Roman"/>
-                <w:color w:val="000000"/>
-                <w:sz w:val="24"/>
-                <w:szCs w:val="24"/>
-              </w:rPr>
-              <w:t> </w:t>
-            </w:r>
-          </w:p>
-        </w:tc>
-      </w:tr>
-      <w:tr>
-        <w:trPr>
-          <w:trHeight w:val="640"/>
-        </w:trPr>
-        <w:tc>
-          <w:tcPr>
-            <w:tcW w:w="1300" w:type="dxa"/>
-            <w:tcBorders>
-              <w:top w:val="nil"/>
-              <w:left w:val="nil"/>
-              <w:bottom w:val="single" w:sz="4" w:space="0" w:color="auto"/>
-              <w:right w:val="nil"/>
-            </w:tcBorders>
-            <w:shd w:val="clear" w:color="auto" w:fill="auto"/>
-            <w:noWrap/>
-            <w:vAlign w:val="center"/>
-            <w:hideMark/>
-          </w:tcPr>
-          <w:p>
-            <w:pPr>
-              <w:spacing w:after="0" w:line="240" w:lineRule="auto"/>
-              <w:jc w:val="center"/>
-              <w:rPr>
-                <w:rFonts w:ascii="Calibri" w:eastAsia="Times New Roman" w:hAnsi="Calibri" w:cs="Times New Roman"/>
-                <w:color w:val="000000"/>
-                <w:sz w:val="24"/>
-                <w:szCs w:val="24"/>
-              </w:rPr>
-            </w:pPr>
-            <w:r>
-              <w:rPr>
-                <w:rFonts w:ascii="Calibri" w:eastAsia="Times New Roman" w:hAnsi="Calibri" w:cs="Times New Roman"/>
-                <w:color w:val="000000"/>
-                <w:sz w:val="24"/>
-                <w:szCs w:val="24"/>
-              </w:rPr>
-              <w:t>Mar 23</w:t>
-            </w:r>
-          </w:p>
-        </w:tc>
-        <w:tc>
-          <w:tcPr>
-            <w:tcW w:w="3700" w:type="dxa"/>
-            <w:tcBorders>
-              <w:top w:val="nil"/>
-              <w:left w:val="nil"/>
-              <w:bottom w:val="single" w:sz="4" w:space="0" w:color="auto"/>
-              <w:right w:val="nil"/>
-            </w:tcBorders>
-            <w:shd w:val="clear" w:color="auto" w:fill="auto"/>
-            <w:vAlign w:val="bottom"/>
-            <w:hideMark/>
-          </w:tcPr>
-          <w:p>
-            <w:pPr>
-              <w:spacing w:after="0" w:line="240" w:lineRule="auto"/>
-              <w:rPr>
-                <w:rFonts w:ascii="Calibri" w:eastAsia="Times New Roman" w:hAnsi="Calibri" w:cs="Times New Roman"/>
-                <w:color w:val="000000"/>
-                <w:sz w:val="24"/>
-                <w:szCs w:val="24"/>
-              </w:rPr>
-            </w:pPr>
-            <w:r>
-              <w:rPr>
-                <w:rFonts w:ascii="Calibri" w:eastAsia="Times New Roman" w:hAnsi="Calibri" w:cs="Times New Roman"/>
-                <w:color w:val="000000"/>
-                <w:sz w:val="24"/>
-                <w:szCs w:val="24"/>
-              </w:rPr>
-              <w:t>Machine Learning I</w:t>
-            </w:r>
-            <w:r>
-              <w:rPr>
-                <w:rFonts w:ascii="Calibri" w:eastAsia="Times New Roman" w:hAnsi="Calibri" w:cs="Times New Roman"/>
-                <w:color w:val="000000"/>
-                <w:sz w:val="24"/>
-                <w:szCs w:val="24"/>
-              </w:rPr>
-              <w:br/>
-              <w:t>Supervised Learning</w:t>
-            </w:r>
-          </w:p>
-        </w:tc>
-        <w:tc>
-          <w:tcPr>
-            <w:tcW w:w="2080" w:type="dxa"/>
-            <w:tcBorders>
-              <w:top w:val="nil"/>
-              <w:left w:val="nil"/>
-              <w:bottom w:val="single" w:sz="4" w:space="0" w:color="auto"/>
-              <w:right w:val="nil"/>
-            </w:tcBorders>
-            <w:shd w:val="clear" w:color="auto" w:fill="auto"/>
-            <w:noWrap/>
-            <w:vAlign w:val="center"/>
-            <w:hideMark/>
-          </w:tcPr>
-          <w:p>
-            <w:pPr>
-              <w:spacing w:after="0" w:line="240" w:lineRule="auto"/>
-              <w:rPr>
-                <w:rFonts w:ascii="Calibri" w:eastAsia="Times New Roman" w:hAnsi="Calibri" w:cs="Times New Roman"/>
-                <w:color w:val="000000"/>
-                <w:sz w:val="24"/>
-                <w:szCs w:val="24"/>
-              </w:rPr>
-            </w:pPr>
-            <w:r>
-              <w:rPr>
-                <w:rFonts w:ascii="Calibri" w:eastAsia="Times New Roman" w:hAnsi="Calibri" w:cs="Times New Roman"/>
-                <w:color w:val="000000"/>
-                <w:sz w:val="24"/>
-                <w:szCs w:val="24"/>
-              </w:rPr>
-              <w:t>Prediction</w:t>
-            </w:r>
-          </w:p>
-        </w:tc>
-      </w:tr>
-      <w:tr>
-        <w:trPr>
-          <w:trHeight w:val="640"/>
-        </w:trPr>
-        <w:tc>
-          <w:tcPr>
-            <w:tcW w:w="1300" w:type="dxa"/>
-            <w:tcBorders>
-              <w:top w:val="nil"/>
-              <w:left w:val="nil"/>
-              <w:bottom w:val="single" w:sz="4" w:space="0" w:color="auto"/>
-              <w:right w:val="nil"/>
-            </w:tcBorders>
-            <w:shd w:val="clear" w:color="auto" w:fill="auto"/>
-            <w:noWrap/>
-            <w:vAlign w:val="center"/>
-            <w:hideMark/>
-          </w:tcPr>
-          <w:p>
-            <w:pPr>
-              <w:spacing w:after="0" w:line="240" w:lineRule="auto"/>
-              <w:jc w:val="center"/>
-              <w:rPr>
-                <w:rFonts w:ascii="Calibri" w:eastAsia="Times New Roman" w:hAnsi="Calibri" w:cs="Times New Roman"/>
-                <w:color w:val="000000"/>
-                <w:sz w:val="24"/>
-                <w:szCs w:val="24"/>
-              </w:rPr>
-            </w:pPr>
-            <w:r>
-              <w:rPr>
-                <w:rFonts w:ascii="Calibri" w:eastAsia="Times New Roman" w:hAnsi="Calibri" w:cs="Times New Roman"/>
-                <w:color w:val="000000"/>
-                <w:sz w:val="24"/>
-                <w:szCs w:val="24"/>
-              </w:rPr>
-              <w:t>Mar 30</w:t>
-            </w:r>
-          </w:p>
-        </w:tc>
-        <w:tc>
-          <w:tcPr>
-            <w:tcW w:w="3700" w:type="dxa"/>
-            <w:tcBorders>
-              <w:top w:val="nil"/>
-              <w:left w:val="nil"/>
-              <w:bottom w:val="single" w:sz="4" w:space="0" w:color="auto"/>
-              <w:right w:val="nil"/>
-            </w:tcBorders>
-            <w:shd w:val="clear" w:color="auto" w:fill="auto"/>
-            <w:vAlign w:val="bottom"/>
-            <w:hideMark/>
-          </w:tcPr>
-          <w:p>
-            <w:pPr>
-              <w:spacing w:after="0" w:line="240" w:lineRule="auto"/>
-              <w:rPr>
-                <w:rFonts w:ascii="Calibri" w:eastAsia="Times New Roman" w:hAnsi="Calibri" w:cs="Times New Roman"/>
-                <w:color w:val="000000"/>
-                <w:sz w:val="24"/>
-                <w:szCs w:val="24"/>
-              </w:rPr>
-            </w:pPr>
-            <w:r>
-              <w:rPr>
-                <w:rFonts w:ascii="Calibri" w:eastAsia="Times New Roman" w:hAnsi="Calibri" w:cs="Times New Roman"/>
-                <w:color w:val="000000"/>
-                <w:sz w:val="24"/>
-                <w:szCs w:val="24"/>
-              </w:rPr>
-              <w:t>Machine Learning II</w:t>
-            </w:r>
-            <w:r>
-              <w:rPr>
-                <w:rFonts w:ascii="Calibri" w:eastAsia="Times New Roman" w:hAnsi="Calibri" w:cs="Times New Roman"/>
-                <w:color w:val="000000"/>
-                <w:sz w:val="24"/>
-                <w:szCs w:val="24"/>
-              </w:rPr>
-              <w:br/>
-              <w:t>Non-supervised Learning</w:t>
-            </w:r>
-          </w:p>
-        </w:tc>
-        <w:tc>
-          <w:tcPr>
-            <w:tcW w:w="2080" w:type="dxa"/>
-            <w:tcBorders>
-              <w:top w:val="nil"/>
-              <w:left w:val="nil"/>
-              <w:bottom w:val="single" w:sz="4" w:space="0" w:color="auto"/>
-              <w:right w:val="nil"/>
-            </w:tcBorders>
-            <w:shd w:val="clear" w:color="auto" w:fill="auto"/>
-            <w:vAlign w:val="center"/>
-            <w:hideMark/>
-          </w:tcPr>
-          <w:p>
-            <w:pPr>
-              <w:spacing w:after="0" w:line="240" w:lineRule="auto"/>
-              <w:rPr>
-                <w:rFonts w:ascii="Calibri" w:eastAsia="Times New Roman" w:hAnsi="Calibri" w:cs="Times New Roman"/>
-                <w:color w:val="000000"/>
-                <w:sz w:val="24"/>
-                <w:szCs w:val="24"/>
-              </w:rPr>
-            </w:pPr>
-            <w:r>
-              <w:rPr>
-                <w:rFonts w:ascii="Calibri" w:eastAsia="Times New Roman" w:hAnsi="Calibri" w:cs="Times New Roman"/>
-                <w:color w:val="000000"/>
-                <w:sz w:val="24"/>
-                <w:szCs w:val="24"/>
-              </w:rPr>
-              <w:t>Population</w:t>
-            </w:r>
-            <w:r>
-              <w:rPr>
-                <w:rFonts w:ascii="Calibri" w:eastAsia="Times New Roman" w:hAnsi="Calibri" w:cs="Times New Roman"/>
-                <w:color w:val="000000"/>
-                <w:sz w:val="24"/>
-                <w:szCs w:val="24"/>
-              </w:rPr>
-              <w:br/>
-              <w:t>Substructure</w:t>
-            </w:r>
-          </w:p>
-        </w:tc>
-      </w:tr>
-      <w:tr>
-        <w:trPr>
-          <w:trHeight w:val="640"/>
-        </w:trPr>
-        <w:tc>
-          <w:tcPr>
-            <w:tcW w:w="1300" w:type="dxa"/>
-            <w:tcBorders>
-              <w:top w:val="nil"/>
-              <w:left w:val="nil"/>
-              <w:bottom w:val="single" w:sz="4" w:space="0" w:color="auto"/>
-              <w:right w:val="nil"/>
-            </w:tcBorders>
-            <w:shd w:val="clear" w:color="auto" w:fill="auto"/>
-            <w:noWrap/>
-            <w:vAlign w:val="center"/>
-            <w:hideMark/>
-          </w:tcPr>
-          <w:p>
-            <w:pPr>
-              <w:spacing w:after="0" w:line="240" w:lineRule="auto"/>
-              <w:jc w:val="center"/>
-              <w:rPr>
-                <w:rFonts w:ascii="Calibri" w:eastAsia="Times New Roman" w:hAnsi="Calibri" w:cs="Times New Roman"/>
-                <w:color w:val="000000"/>
-                <w:sz w:val="24"/>
-                <w:szCs w:val="24"/>
-              </w:rPr>
-            </w:pPr>
-            <w:r>
-              <w:rPr>
-                <w:rFonts w:ascii="Calibri" w:eastAsia="Times New Roman" w:hAnsi="Calibri" w:cs="Times New Roman"/>
-                <w:color w:val="000000"/>
-                <w:sz w:val="24"/>
-                <w:szCs w:val="24"/>
-              </w:rPr>
-              <w:t>Apr 6</w:t>
-            </w:r>
-          </w:p>
-        </w:tc>
-        <w:tc>
-          <w:tcPr>
-            <w:tcW w:w="3700" w:type="dxa"/>
-            <w:tcBorders>
-              <w:top w:val="nil"/>
-              <w:left w:val="nil"/>
-              <w:bottom w:val="single" w:sz="4" w:space="0" w:color="auto"/>
-              <w:right w:val="nil"/>
-            </w:tcBorders>
-            <w:shd w:val="clear" w:color="auto" w:fill="auto"/>
-            <w:vAlign w:val="bottom"/>
-            <w:hideMark/>
-          </w:tcPr>
-          <w:p>
-            <w:pPr>
-              <w:spacing w:after="0" w:line="240" w:lineRule="auto"/>
-              <w:rPr>
-                <w:rFonts w:ascii="Calibri" w:eastAsia="Times New Roman" w:hAnsi="Calibri" w:cs="Times New Roman"/>
-                <w:color w:val="000000"/>
-                <w:sz w:val="24"/>
-                <w:szCs w:val="24"/>
-              </w:rPr>
-            </w:pPr>
-            <w:r>
-              <w:rPr>
-                <w:rFonts w:ascii="Calibri" w:eastAsia="Times New Roman" w:hAnsi="Calibri" w:cs="Times New Roman"/>
-                <w:color w:val="000000"/>
-                <w:sz w:val="24"/>
-                <w:szCs w:val="24"/>
-              </w:rPr>
-              <w:t>Study Design I</w:t>
-            </w:r>
-            <w:r>
-              <w:rPr>
-                <w:rFonts w:ascii="Calibri" w:eastAsia="Times New Roman" w:hAnsi="Calibri" w:cs="Times New Roman"/>
-                <w:color w:val="000000"/>
-                <w:sz w:val="24"/>
-                <w:szCs w:val="24"/>
-              </w:rPr>
-              <w:br/>
-              <w:t>Bias, Variation and Error</w:t>
-            </w:r>
-          </w:p>
-        </w:tc>
-        <w:tc>
-          <w:tcPr>
-            <w:tcW w:w="2080" w:type="dxa"/>
-            <w:tcBorders>
-              <w:top w:val="nil"/>
-              <w:left w:val="nil"/>
-              <w:bottom w:val="single" w:sz="4" w:space="0" w:color="auto"/>
-              <w:right w:val="nil"/>
-            </w:tcBorders>
-            <w:shd w:val="clear" w:color="auto" w:fill="auto"/>
-            <w:noWrap/>
-            <w:vAlign w:val="center"/>
-            <w:hideMark/>
-          </w:tcPr>
-          <w:p>
-            <w:pPr>
-              <w:spacing w:after="0" w:line="240" w:lineRule="auto"/>
-              <w:rPr>
-                <w:rFonts w:ascii="Calibri" w:eastAsia="Times New Roman" w:hAnsi="Calibri" w:cs="Times New Roman"/>
-                <w:color w:val="000000"/>
-                <w:sz w:val="24"/>
-                <w:szCs w:val="24"/>
-              </w:rPr>
-            </w:pPr>
-            <w:r>
-              <w:rPr>
-                <w:rFonts w:ascii="Calibri" w:eastAsia="Times New Roman" w:hAnsi="Calibri" w:cs="Times New Roman"/>
-                <w:color w:val="000000"/>
-                <w:sz w:val="24"/>
-                <w:szCs w:val="24"/>
-              </w:rPr>
-              <w:t> </w:t>
-            </w:r>
-          </w:p>
-        </w:tc>
-      </w:tr>
-      <w:tr>
-        <w:trPr>
-          <w:trHeight w:val="640"/>
-        </w:trPr>
-        <w:tc>
-          <w:tcPr>
-            <w:tcW w:w="1300" w:type="dxa"/>
-            <w:tcBorders>
-              <w:top w:val="nil"/>
-              <w:left w:val="nil"/>
-              <w:bottom w:val="single" w:sz="4" w:space="0" w:color="auto"/>
-              <w:right w:val="nil"/>
-            </w:tcBorders>
-            <w:shd w:val="clear" w:color="auto" w:fill="auto"/>
-            <w:noWrap/>
-            <w:vAlign w:val="center"/>
-            <w:hideMark/>
-          </w:tcPr>
-          <w:p>
-            <w:pPr>
-              <w:spacing w:after="0" w:line="240" w:lineRule="auto"/>
-              <w:jc w:val="center"/>
-              <w:rPr>
-                <w:rFonts w:ascii="Calibri" w:eastAsia="Times New Roman" w:hAnsi="Calibri" w:cs="Times New Roman"/>
-                <w:color w:val="000000"/>
-                <w:sz w:val="24"/>
-                <w:szCs w:val="24"/>
-              </w:rPr>
-            </w:pPr>
-            <w:r>
-              <w:rPr>
-                <w:rFonts w:ascii="Calibri" w:eastAsia="Times New Roman" w:hAnsi="Calibri" w:cs="Times New Roman"/>
-                <w:color w:val="000000"/>
-                <w:sz w:val="24"/>
-                <w:szCs w:val="24"/>
-              </w:rPr>
-              <w:t>Apr 13</w:t>
-            </w:r>
-          </w:p>
-        </w:tc>
-        <w:tc>
-          <w:tcPr>
-            <w:tcW w:w="3700" w:type="dxa"/>
-            <w:tcBorders>
-              <w:top w:val="nil"/>
-              <w:left w:val="nil"/>
-              <w:bottom w:val="single" w:sz="4" w:space="0" w:color="auto"/>
-              <w:right w:val="nil"/>
-            </w:tcBorders>
-            <w:shd w:val="clear" w:color="auto" w:fill="auto"/>
-            <w:vAlign w:val="bottom"/>
-            <w:hideMark/>
-          </w:tcPr>
-          <w:p>
-            <w:pPr>
-              <w:spacing w:after="0" w:line="240" w:lineRule="auto"/>
-              <w:rPr>
-                <w:rFonts w:ascii="Calibri" w:eastAsia="Times New Roman" w:hAnsi="Calibri" w:cs="Times New Roman"/>
-                <w:color w:val="000000"/>
-                <w:sz w:val="24"/>
-                <w:szCs w:val="24"/>
-              </w:rPr>
-            </w:pPr>
-            <w:r>
-              <w:rPr>
-                <w:rFonts w:ascii="Calibri" w:eastAsia="Times New Roman" w:hAnsi="Calibri" w:cs="Times New Roman"/>
-                <w:color w:val="000000"/>
-                <w:sz w:val="24"/>
-                <w:szCs w:val="24"/>
-              </w:rPr>
-              <w:t>Study Design II</w:t>
-            </w:r>
-            <w:r>
-              <w:rPr>
-                <w:rFonts w:ascii="Calibri" w:eastAsia="Times New Roman" w:hAnsi="Calibri" w:cs="Times New Roman"/>
-                <w:color w:val="000000"/>
-                <w:sz w:val="24"/>
-                <w:szCs w:val="24"/>
-              </w:rPr>
-              <w:br/>
-              <w:t>Power and Sample Size Estimation</w:t>
-            </w:r>
-          </w:p>
-        </w:tc>
-        <w:tc>
-          <w:tcPr>
-            <w:tcW w:w="2080" w:type="dxa"/>
-            <w:tcBorders>
-              <w:top w:val="nil"/>
-              <w:left w:val="nil"/>
-              <w:bottom w:val="single" w:sz="4" w:space="0" w:color="auto"/>
-              <w:right w:val="nil"/>
-            </w:tcBorders>
-            <w:shd w:val="clear" w:color="auto" w:fill="auto"/>
-            <w:noWrap/>
-            <w:vAlign w:val="center"/>
-            <w:hideMark/>
-          </w:tcPr>
-          <w:p>
-            <w:pPr>
-              <w:spacing w:after="0" w:line="240" w:lineRule="auto"/>
-              <w:rPr>
-                <w:rFonts w:ascii="Calibri" w:eastAsia="Times New Roman" w:hAnsi="Calibri" w:cs="Times New Roman"/>
-                <w:color w:val="000000"/>
-                <w:sz w:val="24"/>
-                <w:szCs w:val="24"/>
-              </w:rPr>
-            </w:pPr>
-            <w:r>
-              <w:rPr>
-                <w:rFonts w:ascii="Calibri" w:eastAsia="Times New Roman" w:hAnsi="Calibri" w:cs="Times New Roman"/>
-                <w:color w:val="000000"/>
-                <w:sz w:val="24"/>
-                <w:szCs w:val="24"/>
-              </w:rPr>
-              <w:t> </w:t>
-            </w:r>
-          </w:p>
-        </w:tc>
-      </w:tr>
-      <w:tr>
-        <w:trPr>
-          <w:trHeight w:val="320"/>
-        </w:trPr>
-        <w:tc>
-          <w:tcPr>
-            <w:tcW w:w="1300" w:type="dxa"/>
-            <w:tcBorders>
-              <w:top w:val="nil"/>
-              <w:left w:val="nil"/>
-              <w:bottom w:val="single" w:sz="4" w:space="0" w:color="auto"/>
-              <w:right w:val="nil"/>
-            </w:tcBorders>
-            <w:shd w:val="clear" w:color="auto" w:fill="auto"/>
-            <w:noWrap/>
-            <w:vAlign w:val="center"/>
-            <w:hideMark/>
-          </w:tcPr>
-          <w:p>
-            <w:pPr>
-              <w:spacing w:after="0" w:line="240" w:lineRule="auto"/>
-              <w:jc w:val="center"/>
-              <w:rPr>
-                <w:rFonts w:ascii="Calibri" w:eastAsia="Times New Roman" w:hAnsi="Calibri" w:cs="Times New Roman"/>
-                <w:color w:val="000000"/>
-                <w:sz w:val="24"/>
-                <w:szCs w:val="24"/>
-              </w:rPr>
-            </w:pPr>
-            <w:r>
-              <w:rPr>
-                <w:rFonts w:ascii="Calibri" w:eastAsia="Times New Roman" w:hAnsi="Calibri" w:cs="Times New Roman"/>
-                <w:color w:val="000000"/>
-                <w:sz w:val="24"/>
-                <w:szCs w:val="24"/>
-              </w:rPr>
-              <w:t>Apr 20</w:t>
-            </w:r>
-          </w:p>
-        </w:tc>
-        <w:tc>
-          <w:tcPr>
-            <w:tcW w:w="3700" w:type="dxa"/>
-            <w:tcBorders>
-              <w:top w:val="nil"/>
-              <w:left w:val="nil"/>
-              <w:bottom w:val="single" w:sz="4" w:space="0" w:color="auto"/>
-              <w:right w:val="nil"/>
-            </w:tcBorders>
-            <w:shd w:val="clear" w:color="auto" w:fill="auto"/>
-            <w:vAlign w:val="bottom"/>
-            <w:hideMark/>
-          </w:tcPr>
-          <w:p>
-            <w:pPr>
-              <w:spacing w:after="0" w:line="240" w:lineRule="auto"/>
-              <w:rPr>
-                <w:rFonts w:ascii="Calibri" w:eastAsia="Times New Roman" w:hAnsi="Calibri" w:cs="Times New Roman"/>
-                <w:color w:val="000000"/>
-                <w:sz w:val="24"/>
-                <w:szCs w:val="24"/>
-              </w:rPr>
-            </w:pPr>
-            <w:r>
-              <w:rPr>
-                <w:rFonts w:ascii="Calibri" w:eastAsia="Times New Roman" w:hAnsi="Calibri" w:cs="Times New Roman"/>
-                <w:color w:val="000000"/>
-                <w:sz w:val="24"/>
-                <w:szCs w:val="24"/>
-              </w:rPr>
-              <w:t>Current Topics I</w:t>
-            </w:r>
-          </w:p>
-        </w:tc>
-        <w:tc>
-          <w:tcPr>
-            <w:tcW w:w="2080" w:type="dxa"/>
-            <w:tcBorders>
-              <w:top w:val="nil"/>
-              <w:left w:val="nil"/>
-              <w:bottom w:val="single" w:sz="4" w:space="0" w:color="auto"/>
-              <w:right w:val="nil"/>
-            </w:tcBorders>
-            <w:shd w:val="clear" w:color="auto" w:fill="auto"/>
-            <w:noWrap/>
-            <w:vAlign w:val="center"/>
-            <w:hideMark/>
-          </w:tcPr>
-          <w:p>
-            <w:pPr>
-              <w:spacing w:after="0" w:line="240" w:lineRule="auto"/>
-              <w:rPr>
-                <w:rFonts w:ascii="Calibri" w:eastAsia="Times New Roman" w:hAnsi="Calibri" w:cs="Times New Roman"/>
-                <w:color w:val="000000"/>
-                <w:sz w:val="24"/>
-                <w:szCs w:val="24"/>
-              </w:rPr>
-            </w:pPr>
-            <w:r>
-              <w:rPr>
-                <w:rFonts w:ascii="Calibri" w:eastAsia="Times New Roman" w:hAnsi="Calibri" w:cs="Times New Roman"/>
-                <w:color w:val="000000"/>
-                <w:sz w:val="24"/>
-                <w:szCs w:val="24"/>
-              </w:rPr>
-              <w:t> </w:t>
-            </w:r>
-            <w:r>
-              <w:rPr>
-                <w:rFonts w:ascii="Calibri" w:eastAsia="Times New Roman" w:hAnsi="Calibri" w:cs="Times New Roman"/>
-                <w:color w:val="000000"/>
-                <w:sz w:val="24"/>
-                <w:szCs w:val="24"/>
-              </w:rPr>
-              <w:t>TBD</w:t>
-            </w:r>
-          </w:p>
-        </w:tc>
-      </w:tr>
-      <w:tr>
-        <w:trPr>
-          <w:trHeight w:val="320"/>
-        </w:trPr>
-        <w:tc>
-          <w:tcPr>
-            <w:tcW w:w="1300" w:type="dxa"/>
-            <w:tcBorders>
-              <w:top w:val="nil"/>
-              <w:left w:val="nil"/>
-              <w:bottom w:val="single" w:sz="4" w:space="0" w:color="auto"/>
-              <w:right w:val="nil"/>
-            </w:tcBorders>
-            <w:shd w:val="clear" w:color="auto" w:fill="auto"/>
-            <w:noWrap/>
-            <w:vAlign w:val="center"/>
-            <w:hideMark/>
-          </w:tcPr>
-          <w:p>
-            <w:pPr>
-              <w:spacing w:after="0" w:line="240" w:lineRule="auto"/>
-              <w:jc w:val="center"/>
-              <w:rPr>
-                <w:rFonts w:ascii="Calibri" w:eastAsia="Times New Roman" w:hAnsi="Calibri" w:cs="Times New Roman"/>
-                <w:color w:val="000000"/>
-                <w:sz w:val="24"/>
-                <w:szCs w:val="24"/>
-              </w:rPr>
-            </w:pPr>
-            <w:r>
-              <w:rPr>
-                <w:rFonts w:ascii="Calibri" w:eastAsia="Times New Roman" w:hAnsi="Calibri" w:cs="Times New Roman"/>
-                <w:color w:val="000000"/>
-                <w:sz w:val="24"/>
-                <w:szCs w:val="24"/>
-              </w:rPr>
-              <w:t>Apr 27</w:t>
-            </w:r>
-          </w:p>
-        </w:tc>
-        <w:tc>
-          <w:tcPr>
-            <w:tcW w:w="3700" w:type="dxa"/>
-            <w:tcBorders>
-              <w:top w:val="nil"/>
-              <w:left w:val="nil"/>
-              <w:bottom w:val="single" w:sz="4" w:space="0" w:color="auto"/>
-              <w:right w:val="nil"/>
-            </w:tcBorders>
-            <w:shd w:val="clear" w:color="auto" w:fill="auto"/>
-            <w:vAlign w:val="bottom"/>
-            <w:hideMark/>
-          </w:tcPr>
-          <w:p>
-            <w:pPr>
-              <w:spacing w:after="0" w:line="240" w:lineRule="auto"/>
-              <w:rPr>
-                <w:rFonts w:ascii="Calibri" w:eastAsia="Times New Roman" w:hAnsi="Calibri" w:cs="Times New Roman"/>
-                <w:color w:val="000000"/>
-                <w:sz w:val="24"/>
-                <w:szCs w:val="24"/>
-              </w:rPr>
-            </w:pPr>
-            <w:r>
-              <w:rPr>
-                <w:rFonts w:ascii="Calibri" w:eastAsia="Times New Roman" w:hAnsi="Calibri" w:cs="Times New Roman"/>
-                <w:color w:val="000000"/>
-                <w:sz w:val="24"/>
-                <w:szCs w:val="24"/>
-              </w:rPr>
-              <w:t>Current Topics II</w:t>
-            </w:r>
-          </w:p>
-        </w:tc>
-        <w:tc>
-          <w:tcPr>
-            <w:tcW w:w="2080" w:type="dxa"/>
-            <w:tcBorders>
-              <w:top w:val="nil"/>
-              <w:left w:val="nil"/>
-              <w:bottom w:val="single" w:sz="4" w:space="0" w:color="auto"/>
-              <w:right w:val="nil"/>
-            </w:tcBorders>
-            <w:shd w:val="clear" w:color="auto" w:fill="auto"/>
-            <w:noWrap/>
-            <w:vAlign w:val="center"/>
-            <w:hideMark/>
-          </w:tcPr>
-          <w:p>
-            <w:pPr>
-              <w:spacing w:after="0" w:line="240" w:lineRule="auto"/>
-              <w:rPr>
-                <w:rFonts w:ascii="Calibri" w:eastAsia="Times New Roman" w:hAnsi="Calibri" w:cs="Times New Roman"/>
-                <w:color w:val="000000"/>
-                <w:sz w:val="24"/>
-                <w:szCs w:val="24"/>
-              </w:rPr>
-            </w:pPr>
-            <w:r>
-              <w:rPr>
-                <w:rFonts w:ascii="Calibri" w:eastAsia="Times New Roman" w:hAnsi="Calibri" w:cs="Times New Roman"/>
-                <w:color w:val="000000"/>
-                <w:sz w:val="24"/>
-                <w:szCs w:val="24"/>
-              </w:rPr>
-              <w:t> </w:t>
-            </w:r>
-            <w:r>
-              <w:rPr>
-                <w:rFonts w:ascii="Calibri" w:eastAsia="Times New Roman" w:hAnsi="Calibri" w:cs="Times New Roman"/>
-                <w:color w:val="000000"/>
-                <w:sz w:val="24"/>
-                <w:szCs w:val="24"/>
-              </w:rPr>
-              <w:t>TBD</w:t>
-            </w:r>
-          </w:p>
-        </w:tc>
-      </w:tr>
-      <w:tr>
-        <w:trPr>
-          <w:trHeight w:val="320"/>
-        </w:trPr>
-        <w:tc>
-          <w:tcPr>
-            <w:tcW w:w="1300" w:type="dxa"/>
-            <w:tcBorders>
-              <w:top w:val="nil"/>
-              <w:left w:val="nil"/>
-              <w:bottom w:val="single" w:sz="4" w:space="0" w:color="auto"/>
-              <w:right w:val="nil"/>
-            </w:tcBorders>
-            <w:shd w:val="clear" w:color="auto" w:fill="auto"/>
-            <w:noWrap/>
-            <w:vAlign w:val="center"/>
-            <w:hideMark/>
-          </w:tcPr>
-          <w:p>
-            <w:pPr>
-              <w:spacing w:after="0" w:line="240" w:lineRule="auto"/>
-              <w:jc w:val="center"/>
-              <w:rPr>
-                <w:rFonts w:ascii="Calibri" w:eastAsia="Times New Roman" w:hAnsi="Calibri" w:cs="Times New Roman"/>
-                <w:color w:val="000000"/>
-                <w:sz w:val="24"/>
-                <w:szCs w:val="24"/>
-              </w:rPr>
-            </w:pPr>
-            <w:r>
-              <w:rPr>
-                <w:rFonts w:ascii="Calibri" w:eastAsia="Times New Roman" w:hAnsi="Calibri" w:cs="Times New Roman"/>
-                <w:color w:val="000000"/>
-                <w:sz w:val="24"/>
-                <w:szCs w:val="24"/>
-              </w:rPr>
-              <w:t>May 4</w:t>
-            </w:r>
-          </w:p>
-        </w:tc>
-        <w:tc>
-          <w:tcPr>
-            <w:tcW w:w="3700" w:type="dxa"/>
-            <w:tcBorders>
-              <w:top w:val="nil"/>
-              <w:left w:val="nil"/>
-              <w:bottom w:val="single" w:sz="4" w:space="0" w:color="auto"/>
-              <w:right w:val="nil"/>
-            </w:tcBorders>
-            <w:shd w:val="clear" w:color="auto" w:fill="auto"/>
-            <w:vAlign w:val="bottom"/>
-            <w:hideMark/>
-          </w:tcPr>
-          <w:p>
-            <w:pPr>
-              <w:spacing w:after="0" w:line="240" w:lineRule="auto"/>
-              <w:rPr>
-                <w:rFonts w:ascii="Calibri" w:eastAsia="Times New Roman" w:hAnsi="Calibri" w:cs="Times New Roman"/>
-                <w:color w:val="000000"/>
-                <w:sz w:val="24"/>
-                <w:szCs w:val="24"/>
-              </w:rPr>
-            </w:pPr>
-            <w:r>
-              <w:rPr>
-                <w:rFonts w:ascii="Calibri" w:eastAsia="Times New Roman" w:hAnsi="Calibri" w:cs="Times New Roman"/>
-                <w:color w:val="000000"/>
-                <w:sz w:val="24"/>
-                <w:szCs w:val="24"/>
-              </w:rPr>
               <w:t>Review</w:t>
             </w:r>
           </w:p>
         </w:tc>
         <w:tc>
           <w:tcPr>
-            <w:tcW w:w="2080" w:type="dxa"/>
+            <w:tcW w:w="2200" w:type="dxa"/>
             <w:tcBorders>
               <w:top w:val="nil"/>
               <w:left w:val="nil"/>
@@ -2969,13 +3070,13 @@
                 <w:sz w:val="24"/>
                 <w:szCs w:val="24"/>
               </w:rPr>
-              <w:t>Final Exam</w:t>
-            </w:r>
-          </w:p>
-        </w:tc>
-        <w:tc>
-          <w:tcPr>
-            <w:tcW w:w="2080" w:type="dxa"/>
+              <w:t>Project II</w:t>
+            </w:r>
+          </w:p>
+        </w:tc>
+        <w:tc>
+          <w:tcPr>
+            <w:tcW w:w="2200" w:type="dxa"/>
             <w:tcBorders>
               <w:top w:val="nil"/>
               <w:left w:val="nil"/>
@@ -4108,6 +4209,18 @@
       <w:szCs w:val="24"/>
     </w:rPr>
   </w:style>
+  <w:style w:type="character" w:styleId="FollowedHyperlink">
+    <w:name w:val="FollowedHyperlink"/>
+    <w:basedOn w:val="DefaultParagraphFont"/>
+    <w:uiPriority w:val="99"/>
+    <w:semiHidden/>
+    <w:unhideWhenUsed/>
+    <w:rsid w:val="001725AF"/>
+    <w:rPr>
+      <w:color w:val="800080" w:themeColor="followedHyperlink"/>
+      <w:u w:val="single"/>
+    </w:rPr>
+  </w:style>
 </w:styles>
 </file>
 

</xml_diff>